<commit_message>
Nearly done drafting talk
</commit_message>
<xml_diff>
--- a/docx/sbl-2023-talk-notes.docx
+++ b/docx/sbl-2023-talk-notes.docx
@@ -490,10 +490,7 @@
         <w:t>. I’ll show you how.</w:t>
       </w:r>
       <w:r>
-        <w:t xml:space="preserve"> </w:t>
-      </w:r>
-      <w:r>
-        <w:t>[]</w:t>
+        <w:t xml:space="preserve"> []</w:t>
       </w:r>
     </w:p>
     <w:p/>
@@ -698,43 +695,19 @@
         <w:t xml:space="preserve">for transcriptional evidence, </w:t>
       </w:r>
       <w:r>
-        <w:t>we can associate</w:t>
-      </w:r>
-      <w:r>
-        <w:t xml:space="preserve"> classes of </w:t>
+        <w:t xml:space="preserve">we can associate classes of </w:t>
       </w:r>
       <w:r>
         <w:t xml:space="preserve">scribal </w:t>
       </w:r>
       <w:r>
-        <w:t xml:space="preserve">changes </w:t>
-      </w:r>
-      <w:r>
-        <w:t>with</w:t>
-      </w:r>
-      <w:r>
-        <w:t xml:space="preserve"> </w:t>
+        <w:t xml:space="preserve">changes with </w:t>
       </w:r>
       <w:r>
         <w:t xml:space="preserve">numerical </w:t>
       </w:r>
       <w:r>
-        <w:t>frequencies</w:t>
-      </w:r>
-      <w:r>
-        <w:t xml:space="preserve">. </w:t>
-      </w:r>
-      <w:r>
-        <w:t>To keep things simple, we might look only at</w:t>
-      </w:r>
-      <w:r>
-        <w:t xml:space="preserve"> broad classes</w:t>
-      </w:r>
-      <w:r>
-        <w:t>:</w:t>
-      </w:r>
-      <w:r>
-        <w:t xml:space="preserve"> </w:t>
+        <w:t xml:space="preserve">frequencies. To keep things simple, we might look only at broad classes: </w:t>
       </w:r>
       <w:r>
         <w:rPr>
@@ -796,15 +769,7 @@
       </w:r>
       <w:r>
         <w:lastRenderedPageBreak/>
-        <w:t xml:space="preserve">to scribes’ unfamiliarity with Greek and the evolution of the language; visual errors due to common mechanical causes; </w:t>
-      </w:r>
-      <w:proofErr w:type="spellStart"/>
-      <w:r>
-        <w:t>harmonizations</w:t>
-      </w:r>
-      <w:proofErr w:type="spellEnd"/>
-      <w:r>
-        <w:t>; and changes that conform the text to the standard Byzantine form.</w:t>
+        <w:t>to scribes’ unfamiliarity with Greek and the evolution of the language; visual errors due to common mechanical causes; harmonizations; and changes that conform the text to the standard Byzantine form.</w:t>
       </w:r>
     </w:p>
     <w:p>
@@ -836,19 +801,7 @@
         <w:t xml:space="preserve">. But this is not a problem in Bayesian phylogenetics, because we </w:t>
       </w:r>
       <w:r>
-        <w:t>can treat them as</w:t>
-      </w:r>
-      <w:r>
-        <w:t xml:space="preserve"> parameters to be estimated in </w:t>
-      </w:r>
-      <w:r>
-        <w:t>analysis</w:t>
-      </w:r>
-      <w:r>
-        <w:t xml:space="preserve">. </w:t>
-      </w:r>
-      <w:r>
-        <w:t>In other words, th</w:t>
+        <w:t>can treat them as parameters to be estimated in analysis. In other words, th</w:t>
       </w:r>
       <w:r>
         <w:t xml:space="preserve">is </w:t>
@@ -1039,15 +992,7 @@
         <w:t xml:space="preserve"> millions of</w:t>
       </w:r>
       <w:r>
-        <w:t xml:space="preserve"> competing </w:t>
-      </w:r>
-      <w:proofErr w:type="spellStart"/>
-      <w:r>
-        <w:t>stemmatic</w:t>
-      </w:r>
-      <w:proofErr w:type="spellEnd"/>
-      <w:r>
-        <w:t xml:space="preserve"> hypotheses</w:t>
+        <w:t xml:space="preserve"> competing stemmatic hypotheses</w:t>
       </w:r>
       <w:r>
         <w:t>. E</w:t>
@@ -1123,10 +1068,7 @@
         <w:t>reconstruction of the text or a group of witnesses is.</w:t>
       </w:r>
       <w:r>
-        <w:t xml:space="preserve"> </w:t>
-      </w:r>
-      <w:r>
-        <w:t xml:space="preserve">In </w:t>
+        <w:t xml:space="preserve"> In </w:t>
       </w:r>
       <w:r>
         <w:t>the demonstration section coming up</w:t>
@@ -1151,89 +1093,72 @@
       <w:r>
         <w:t xml:space="preserve">We calculate the posterior probability using </w:t>
       </w:r>
-      <w:proofErr w:type="spellStart"/>
       <w:r>
         <w:rPr>
           <w:i/>
           <w:iCs/>
         </w:rPr>
-        <w:t>Bayes’s</w:t>
-      </w:r>
-      <w:proofErr w:type="spellEnd"/>
+        <w:t>Bayes’s Rule</w:t>
+      </w:r>
+      <w:r>
+        <w:t xml:space="preserve">, which is the short but sweet equation shown here. The </w:t>
+      </w:r>
       <w:r>
         <w:rPr>
           <w:i/>
           <w:iCs/>
         </w:rPr>
-        <w:t xml:space="preserve"> Rule</w:t>
-      </w:r>
-      <w:r>
-        <w:t xml:space="preserve">, which is the short but sweet equation shown here. The </w:t>
+        <w:t>prior probability</w:t>
+      </w:r>
+      <w:r>
+        <w:t xml:space="preserve"> of a stemmatic hypothesis is calculated using </w:t>
+      </w:r>
+      <w:r>
+        <w:t>models for tree branching processes and</w:t>
+      </w:r>
+      <w:r>
+        <w:t xml:space="preserve"> prior distributions on the </w:t>
+      </w:r>
+      <w:r>
+        <w:t xml:space="preserve">parameters. The </w:t>
       </w:r>
       <w:r>
         <w:rPr>
           <w:i/>
           <w:iCs/>
         </w:rPr>
-        <w:t>prior probability</w:t>
-      </w:r>
-      <w:r>
-        <w:t xml:space="preserve"> of a </w:t>
-      </w:r>
-      <w:proofErr w:type="spellStart"/>
-      <w:r>
-        <w:t>stemmatic</w:t>
-      </w:r>
-      <w:proofErr w:type="spellEnd"/>
-      <w:r>
-        <w:t xml:space="preserve"> hypothesis is calculated using </w:t>
-      </w:r>
-      <w:r>
-        <w:t>models for tree branching processes and</w:t>
-      </w:r>
-      <w:r>
-        <w:t xml:space="preserve"> prior distributions on the </w:t>
-      </w:r>
-      <w:r>
-        <w:t xml:space="preserve">parameters. The </w:t>
+        <w:t>likelihood</w:t>
+      </w:r>
+      <w:r>
+        <w:t xml:space="preserve"> or </w:t>
       </w:r>
       <w:r>
         <w:rPr>
           <w:i/>
           <w:iCs/>
         </w:rPr>
-        <w:t>likelihood</w:t>
-      </w:r>
-      <w:r>
-        <w:t xml:space="preserve"> or </w:t>
+        <w:t>explanatory power</w:t>
+      </w:r>
+      <w:r>
+        <w:t xml:space="preserve"> of a hypothesis is the probability of the collation data arising under that hypothesis</w:t>
+      </w:r>
+      <w:r>
+        <w:t>; it incorporates the intrinsic probabilities we assign to readings and the transcriptional probabilities of the transitions between them</w:t>
+      </w:r>
+      <w:r>
+        <w:t>. Both of these quantities can be calculated efficiently. Th</w:t>
+      </w:r>
+      <w:r>
+        <w:t>is</w:t>
+      </w:r>
+      <w:r>
+        <w:t xml:space="preserve"> last quantity in the denominator, called the </w:t>
       </w:r>
       <w:r>
         <w:rPr>
           <w:i/>
           <w:iCs/>
         </w:rPr>
-        <w:t>explanatory power</w:t>
-      </w:r>
-      <w:r>
-        <w:t xml:space="preserve"> of a hypothesis is the probability of the collation data arising under that hypothesis</w:t>
-      </w:r>
-      <w:r>
-        <w:t>; it incorporates the intrinsic probabilities we assign to readings and the transcriptional probabilities of the transitions between them</w:t>
-      </w:r>
-      <w:r>
-        <w:t>. Both of these quantities can be calculated efficiently. Th</w:t>
-      </w:r>
-      <w:r>
-        <w:t>is</w:t>
-      </w:r>
-      <w:r>
-        <w:t xml:space="preserve"> last quantity in the denominator, called the </w:t>
-      </w:r>
-      <w:r>
-        <w:rPr>
-          <w:i/>
-          <w:iCs/>
-        </w:rPr>
         <w:t>probability of the data</w:t>
       </w:r>
       <w:r>
@@ -1288,36 +1213,16 @@
         <w:t>S</w:t>
       </w:r>
       <w:r>
-        <w:t xml:space="preserve">o, to paraphrase our favorite apostle, what advantage does the Bayesian have, and what profit is a posterior distribution of </w:t>
-      </w:r>
-      <w:proofErr w:type="spellStart"/>
-      <w:r>
-        <w:t>stemmatic</w:t>
-      </w:r>
-      <w:proofErr w:type="spellEnd"/>
-      <w:r>
-        <w:t xml:space="preserve"> hypotheses? As it turns out, [move to next sub-slide] much in many ways! </w:t>
-      </w:r>
-      <w:r>
-        <w:t>[</w:t>
-      </w:r>
-      <w:r>
-        <w:t>M</w:t>
-      </w:r>
-      <w:r>
-        <w:t>ove to next sub-slide]</w:t>
-      </w:r>
-      <w:r>
-        <w:t xml:space="preserve"> </w:t>
+        <w:t xml:space="preserve">o, to paraphrase our favorite apostle, what advantage does the Bayesian have, and what profit is a posterior distribution of stemmatic hypotheses? As it turns out, [move to next sub-slide] much in many ways! </w:t>
+      </w:r>
+      <w:r>
+        <w:t xml:space="preserve">[Move to next sub-slide] </w:t>
       </w:r>
       <w:r>
         <w:t>First</w:t>
       </w:r>
       <w:r>
-        <w:t xml:space="preserve">, </w:t>
-      </w:r>
-      <w:r>
-        <w:t xml:space="preserve">Bayesian </w:t>
+        <w:t xml:space="preserve">, Bayesian </w:t>
       </w:r>
       <w:r>
         <w:t>phylogenetics</w:t>
@@ -1330,13 +1235,7 @@
         <w:t>separation of concerns between human judgments on the internal evidence of readings and calculations involving the external evidence of collated witnesses, which can be done by computer.</w:t>
       </w:r>
       <w:r>
-        <w:t xml:space="preserve"> It goes a step farther than traditional phylogenetics and the CBGM because it explicitly models intrinsic and transcriptional probabilities in different ways. </w:t>
-      </w:r>
-      <w:r>
-        <w:t>[Move to next sub-slide]</w:t>
-      </w:r>
-      <w:r>
-        <w:t xml:space="preserve"> As a result, it can tolerate cases where these types of evidence point in different directions. </w:t>
+        <w:t xml:space="preserve"> It goes a step farther than traditional phylogenetics and the CBGM because it explicitly models intrinsic and transcriptional probabilities in different ways. [Move to next sub-slide] As a result, it can tolerate cases where these types of evidence point in different directions. </w:t>
       </w:r>
       <w:r>
         <w:t>When this happens</w:t>
@@ -1363,54 +1262,16 @@
         <w:t>s is built into Bayesian phylogenetic analyses</w:t>
       </w:r>
       <w:r>
-        <w:t>, and the resulting frequencies are incorporated into evaluations of the probabilities of stemmata. [</w:t>
-      </w:r>
-      <w:r>
-        <w:t>Move to next sub-slide]</w:t>
-      </w:r>
-      <w:r>
-        <w:t xml:space="preserve"> Bayesian phylogenetics supports the use of clock models to relate the lengths of stemma branches to the rates of changes along them. This means that, in contrast with approaches that reduce witnesses to sequences of readings, Bayesian phylogenetics can incorporate the date ranges of witnesses to produce a more realistic model of textual history. </w:t>
-      </w:r>
-      <w:r>
-        <w:t>[Move to next sub-slide]</w:t>
-      </w:r>
-      <w:r>
-        <w:t xml:space="preserve"> </w:t>
-      </w:r>
-      <w:r>
-        <w:t xml:space="preserve">This is especially helpful with versional and patristic witnesses, many of which can be dated </w:t>
-      </w:r>
-      <w:r>
-        <w:t xml:space="preserve">more precisely </w:t>
-      </w:r>
-      <w:r>
-        <w:t xml:space="preserve">than manuscripts. Such witnesses, if they are sufficiently extant, can be included </w:t>
-      </w:r>
-      <w:r>
-        <w:t xml:space="preserve">in analyses. </w:t>
-      </w:r>
-      <w:r>
-        <w:t>[Move to next sub-slide]</w:t>
-      </w:r>
-      <w:r>
-        <w:t xml:space="preserve"> </w:t>
-      </w:r>
-      <w:r>
-        <w:t xml:space="preserve">In general, having a probability distribution of competing </w:t>
-      </w:r>
-      <w:proofErr w:type="spellStart"/>
-      <w:r>
-        <w:t>stemmatic</w:t>
-      </w:r>
-      <w:proofErr w:type="spellEnd"/>
-      <w:r>
-        <w:t xml:space="preserve"> hypotheses enables us to measure just how certain we can be about the history of the text, the families of witnesses that arise in it, and which readings are the earliest. </w:t>
-      </w:r>
-      <w:r>
-        <w:t>[Move to next sub-slide]</w:t>
-      </w:r>
-      <w:r>
-        <w:t xml:space="preserve"> </w:t>
+        <w:t xml:space="preserve">, and the resulting frequencies are incorporated into evaluations of the probabilities of stemmata. [Move to next sub-slide] Bayesian phylogenetics supports the use of clock models to relate the lengths of stemma branches to the rates of changes along them. This means that, in contrast with approaches that reduce witnesses to sequences of readings, Bayesian phylogenetics can incorporate the date ranges of witnesses to produce a more realistic model of textual history. [Move to next sub-slide] </w:t>
+      </w:r>
+      <w:r>
+        <w:t xml:space="preserve">This is especially helpful with versional and patristic witnesses, many of which can be dated more precisely than manuscripts. Such witnesses, if they are sufficiently extant, can be included </w:t>
+      </w:r>
+      <w:r>
+        <w:t xml:space="preserve">in analyses. [Move to next sub-slide] </w:t>
+      </w:r>
+      <w:r>
+        <w:t xml:space="preserve">In general, having a probability distribution of competing stemmatic hypotheses enables us to measure just how certain we can be about the history of the text, the families of witnesses that arise in it, and which readings are the earliest. [Move to next sub-slide] </w:t>
       </w:r>
       <w:r>
         <w:t xml:space="preserve">Finally, </w:t>
@@ -1521,6 +1382,7 @@
     <w:p/>
     <w:p>
       <w:r>
+        <w:lastRenderedPageBreak/>
         <w:t xml:space="preserve">9. </w:t>
       </w:r>
       <w:r>
@@ -1532,29 +1394,341 @@
       <w:r>
         <w:t xml:space="preserve"> up a little bit for the UBS collation of Revelation, mostly because we have fewer witnesses and more variation units.</w:t>
       </w:r>
+      <w:r>
+        <w:t xml:space="preserve"> </w:t>
+      </w:r>
+      <w:r>
+        <w:t>To make things more readable, I’ll switch to another helpful diagram. []</w:t>
+      </w:r>
     </w:p>
     <w:p/>
     <w:p>
       <w:r>
+        <w:t>10. This is the maximum clade credibility tree. It corresponds to the stemma in the posterior distribution whose subtrees or clades are most likely based on their appearance in the other stemmata from the distribution. Some obvious groupings have high probabilities: the two Coptic versions almost always appear together</w:t>
+      </w:r>
+      <w:r>
+        <w:t>;</w:t>
+      </w:r>
+      <w:r>
+        <w:t xml:space="preserve"> the Andreas Byzantine group is consistently identified</w:t>
+      </w:r>
+      <w:r>
+        <w:t xml:space="preserve"> by the majuscules 025 and 051, the minuscules 205 and 209, and Andreas’s commentary itself; the Koine group is almost always identified in the Byzantine majority and its earliest witness 046; as in 1 Peter, the Syriac versions are frequently paired and have some relationship with the Armenian version; and the Vulgate is closely related with the Old Latin manuscripts and Latin fathers. But </w:t>
+      </w:r>
+      <w:r>
+        <w:t>as the diagram makes clear, there is much less consistency in the higher-level groupings are much less obvious. The best way forward would be to incorporate more variation units than the small UBS sample. []</w:t>
+      </w:r>
+    </w:p>
+    <w:p/>
+    <w:p>
+      <w:r>
         <w:t xml:space="preserve">11. </w:t>
       </w:r>
       <w:r>
-        <w:t xml:space="preserve">I’ve also included a plot of the posterior distributions for the relative rates of different types of scribal changes. There were some surprises here: I expected clarifications and visual errors to be more common, for one thing. </w:t>
-      </w:r>
-      <w:r>
-        <w:t>But o</w:t>
-      </w:r>
-      <w:r>
-        <w:t xml:space="preserve">ther things were not at all surprising: misspellings involving </w:t>
+        <w:t xml:space="preserve">The UBS collation of Mark offers better coverage with 148 variation units. We can also make use of the recent and more extensive ECM collation to cover more of this book’s textual tradition. </w:t>
+      </w:r>
+      <w:r>
+        <w:t xml:space="preserve">A full stemma </w:t>
+      </w:r>
+      <w:r>
+        <w:t>of all 167 manuscript witnesses</w:t>
+      </w:r>
+      <w:r>
+        <w:t xml:space="preserve"> does not fit onto a slide, but I’ll share a few of the higher-probability families from its maximum clade credibility tree. Here</w:t>
+      </w:r>
+      <w:r>
+        <w:t xml:space="preserve"> we can see that</w:t>
+      </w:r>
+      <w:r>
+        <w:t xml:space="preserve"> </w:t>
+      </w:r>
+      <w:r>
+        <w:t xml:space="preserve">many of the </w:t>
+      </w:r>
+      <w:r>
+        <w:t xml:space="preserve">witnesses </w:t>
+      </w:r>
+      <w:r>
+        <w:t xml:space="preserve">that the CBGM classifies as closest </w:t>
+      </w:r>
+      <w:r>
+        <w:t xml:space="preserve">to the initial text are consistently </w:t>
+      </w:r>
+      <w:r>
+        <w:t>isolated to an early branch of the tradition. []</w:t>
+      </w:r>
+    </w:p>
+    <w:p/>
+    <w:p>
+      <w:pPr>
+        <w:rPr>
+          <w:lang w:val="en-AU"/>
+        </w:rPr>
+      </w:pPr>
+      <w:r>
+        <w:t xml:space="preserve">12. Family </w:t>
+      </w:r>
+      <w:r>
+        <w:rPr>
+          <w:lang w:val="el-GR"/>
+        </w:rPr>
+        <w:t>Π</w:t>
+      </w:r>
+      <w:r>
+        <w:rPr>
+          <w:lang w:val="en-AU"/>
+        </w:rPr>
+        <w:t>, named after the majuscule 041, is</w:t>
+      </w:r>
+      <w:r>
+        <w:rPr>
+          <w:lang w:val="en-AU"/>
+        </w:rPr>
+        <w:t xml:space="preserve"> also frequently </w:t>
+      </w:r>
+      <w:r>
+        <w:rPr>
+          <w:lang w:val="en-AU"/>
+        </w:rPr>
+        <w:t>isolated</w:t>
+      </w:r>
+      <w:r>
+        <w:rPr>
+          <w:lang w:val="en-AU"/>
+        </w:rPr>
+        <w:t xml:space="preserve"> in the best-found stemmata</w:t>
+      </w:r>
+      <w:r>
+        <w:rPr>
+          <w:lang w:val="en-AU"/>
+        </w:rPr>
+        <w:t xml:space="preserve">. The </w:t>
+      </w:r>
+      <w:r>
+        <w:rPr>
+          <w:lang w:val="en-AU"/>
+        </w:rPr>
+        <w:t xml:space="preserve">low probabilities </w:t>
+      </w:r>
+      <w:r>
+        <w:rPr>
+          <w:lang w:val="en-AU"/>
+        </w:rPr>
+        <w:t>just below the</w:t>
+      </w:r>
+      <w:r>
+        <w:rPr>
+          <w:lang w:val="en-AU"/>
+        </w:rPr>
+        <w:t>se</w:t>
+      </w:r>
+      <w:r>
+        <w:rPr>
+          <w:lang w:val="en-AU"/>
+        </w:rPr>
+        <w:t xml:space="preserve"> extremely short branches may indicate tha</w:t>
+      </w:r>
+      <w:r>
+        <w:rPr>
+          <w:lang w:val="en-AU"/>
+        </w:rPr>
+        <w:t xml:space="preserve">t the several of these branches </w:t>
+      </w:r>
+      <w:r>
+        <w:rPr>
+          <w:lang w:val="en-AU"/>
+        </w:rPr>
+        <w:t>proceeded from a single lost ancestor</w:t>
+      </w:r>
+      <w:r>
+        <w:rPr>
+          <w:lang w:val="en-AU"/>
+        </w:rPr>
+        <w:t>. []</w:t>
+      </w:r>
+    </w:p>
+    <w:p>
+      <w:pPr>
+        <w:rPr>
+          <w:lang w:val="en-AU"/>
+        </w:rPr>
+      </w:pPr>
+    </w:p>
+    <w:p>
+      <w:pPr>
+        <w:rPr>
+          <w:lang w:val="en-AU"/>
+        </w:rPr>
+      </w:pPr>
+      <w:r>
+        <w:rPr>
+          <w:lang w:val="en-AU"/>
+        </w:rPr>
+        <w:t>13. Thanks to the ECM’s inclusion of many of its witnesses, the Byzantine Family 1216 is clearly identified in all of the best-found stemmata. []</w:t>
+      </w:r>
+    </w:p>
+    <w:p>
+      <w:pPr>
+        <w:rPr>
+          <w:lang w:val="en-AU"/>
+        </w:rPr>
+      </w:pPr>
+    </w:p>
+    <w:p>
+      <w:pPr>
+        <w:rPr>
+          <w:lang w:val="en-AU"/>
+        </w:rPr>
+      </w:pPr>
+      <w:r>
+        <w:rPr>
+          <w:lang w:val="en-AU"/>
+        </w:rPr>
+        <w:t xml:space="preserve">14. One particularly interesting outcome of the analysis is that over half of the best-found stemmata attest to </w:t>
+      </w:r>
+      <w:r>
+        <w:rPr>
+          <w:lang w:val="en-AU"/>
+        </w:rPr>
+        <w:t>a</w:t>
+      </w:r>
+      <w:r>
+        <w:rPr>
+          <w:lang w:val="en-AU"/>
+        </w:rPr>
+        <w:t xml:space="preserve"> multi-layered “Caesarean” group. One of the earliest splits in the tradition seems to have gone three ways, with Codex Bezae to the West, Codex Washingtonianus to the East, and a third branch with remnants of this early text. Within this middle branch, we have an early stratum </w:t>
+      </w:r>
+      <w:r>
+        <w:rPr>
+          <w:lang w:val="en-AU"/>
+        </w:rPr>
+        <w:t xml:space="preserve">containing the majuscule 038 and two later branches corresponding to Families 1 and 13, with four minuscules </w:t>
+      </w:r>
+      <w:r>
+        <w:rPr>
+          <w:lang w:val="en-AU"/>
+        </w:rPr>
+        <w:t>situated somewhere</w:t>
+      </w:r>
+      <w:r>
+        <w:rPr>
+          <w:lang w:val="en-AU"/>
+        </w:rPr>
+        <w:t xml:space="preserve"> between </w:t>
+      </w:r>
+      <w:r>
+        <w:rPr>
+          <w:lang w:val="en-AU"/>
+        </w:rPr>
+        <w:t>them</w:t>
+      </w:r>
+      <w:r>
+        <w:rPr>
+          <w:lang w:val="en-AU"/>
+        </w:rPr>
+        <w:t>. []</w:t>
+      </w:r>
+    </w:p>
+    <w:p/>
+    <w:p>
+      <w:r>
+        <w:t>1</w:t>
+      </w:r>
+      <w:r>
+        <w:t>5</w:t>
+      </w:r>
+      <w:r>
+        <w:t xml:space="preserve">. </w:t>
+      </w:r>
+      <w:r>
+        <w:t>And here we have</w:t>
+      </w:r>
+      <w:r>
+        <w:t xml:space="preserve"> a plot of the posterior distributions for the rates of different types of scribal changes. </w:t>
+      </w:r>
+      <w:r>
+        <w:t>We can</w:t>
+      </w:r>
+      <w:r>
+        <w:t xml:space="preserve"> make out</w:t>
+      </w:r>
+      <w:r>
+        <w:t xml:space="preserve"> that</w:t>
+      </w:r>
+      <w:r>
+        <w:t xml:space="preserve"> harmonizations, plotted in green, are about as prevalent as visual errors and clarifications to the sense</w:t>
+      </w:r>
+      <w:r>
+        <w:t xml:space="preserve">, which </w:t>
+      </w:r>
+      <w:r>
+        <w:t>seems reasonable for scribes copying Mark.</w:t>
+      </w:r>
+      <w:r>
+        <w:t xml:space="preserve"> </w:t>
+      </w:r>
+      <w:r>
+        <w:t xml:space="preserve">But </w:t>
+      </w:r>
+      <w:r>
+        <w:t>the most common types of changes were</w:t>
+      </w:r>
+      <w:r>
+        <w:t xml:space="preserve"> misspellings involving </w:t>
       </w:r>
       <w:r>
         <w:t>similar</w:t>
       </w:r>
       <w:r>
-        <w:t xml:space="preserve"> sounds were commonplace, as was mixture involving the Byzantine text. []</w:t>
+        <w:t xml:space="preserve"> sounds</w:t>
+      </w:r>
+      <w:r>
+        <w:t>, plotted in purple</w:t>
+      </w:r>
+      <w:r>
+        <w:t xml:space="preserve">, </w:t>
+      </w:r>
+      <w:r>
+        <w:t xml:space="preserve">and </w:t>
+      </w:r>
+      <w:r>
+        <w:t>mixture involving the Byzantine text</w:t>
+      </w:r>
+      <w:r>
+        <w:t>, plotted in brown</w:t>
+      </w:r>
+      <w:r>
+        <w:t>.</w:t>
+      </w:r>
+      <w:r>
+        <w:t xml:space="preserve"> This last curve is especially significant, because it confirms our suspicion that the influence of the Byzantine tradition was widespread</w:t>
+      </w:r>
+      <w:r>
+        <w:t xml:space="preserve"> </w:t>
+      </w:r>
+      <w:r>
+        <w:t>and powerful</w:t>
+      </w:r>
+      <w:r>
+        <w:t>, and it indicates the importance of modeling this influence transcriptionally</w:t>
+      </w:r>
+      <w:r>
+        <w:t xml:space="preserve">. </w:t>
+      </w:r>
+      <w:r>
+        <w:t>[]</w:t>
       </w:r>
     </w:p>
     <w:p/>
+    <w:p>
+      <w:r>
+        <w:lastRenderedPageBreak/>
+        <w:t xml:space="preserve">16. </w:t>
+      </w:r>
+      <w:r>
+        <w:t>Ephesians is our last example, because it’s near and dear to my heart. The posterior distribution of stemmata visualized here is based on the UBS variation units and a small subset of the witnesses in the UBS collation.</w:t>
+      </w:r>
+    </w:p>
     <w:p/>
     <w:sectPr>
       <w:footerReference w:type="default" r:id="rId6"/>

</xml_diff>

<commit_message>
Nearly done drafting talk script
</commit_message>
<xml_diff>
--- a/docx/sbl-2023-talk-notes.docx
+++ b/docx/sbl-2023-talk-notes.docx
@@ -769,7 +769,15 @@
       </w:r>
       <w:r>
         <w:lastRenderedPageBreak/>
-        <w:t>to scribes’ unfamiliarity with Greek and the evolution of the language; visual errors due to common mechanical causes; harmonizations; and changes that conform the text to the standard Byzantine form.</w:t>
+        <w:t xml:space="preserve">to scribes’ unfamiliarity with Greek and the evolution of the language; visual errors due to common mechanical causes; </w:t>
+      </w:r>
+      <w:proofErr w:type="spellStart"/>
+      <w:r>
+        <w:t>harmonizations</w:t>
+      </w:r>
+      <w:proofErr w:type="spellEnd"/>
+      <w:r>
+        <w:t>; and changes that conform the text to the standard Byzantine form.</w:t>
       </w:r>
     </w:p>
     <w:p>
@@ -992,7 +1000,15 @@
         <w:t xml:space="preserve"> millions of</w:t>
       </w:r>
       <w:r>
-        <w:t xml:space="preserve"> competing stemmatic hypotheses</w:t>
+        <w:t xml:space="preserve"> competing </w:t>
+      </w:r>
+      <w:proofErr w:type="spellStart"/>
+      <w:r>
+        <w:t>stemmatic</w:t>
+      </w:r>
+      <w:proofErr w:type="spellEnd"/>
+      <w:r>
+        <w:t xml:space="preserve"> hypotheses</w:t>
       </w:r>
       <w:r>
         <w:t>. E</w:t>
@@ -1093,72 +1109,89 @@
       <w:r>
         <w:t xml:space="preserve">We calculate the posterior probability using </w:t>
       </w:r>
+      <w:proofErr w:type="spellStart"/>
       <w:r>
         <w:rPr>
           <w:i/>
           <w:iCs/>
         </w:rPr>
-        <w:t>Bayes’s Rule</w:t>
-      </w:r>
-      <w:r>
-        <w:t xml:space="preserve">, which is the short but sweet equation shown here. The </w:t>
-      </w:r>
+        <w:t>Bayes’s</w:t>
+      </w:r>
+      <w:proofErr w:type="spellEnd"/>
       <w:r>
         <w:rPr>
           <w:i/>
           <w:iCs/>
         </w:rPr>
-        <w:t>prior probability</w:t>
-      </w:r>
-      <w:r>
-        <w:t xml:space="preserve"> of a stemmatic hypothesis is calculated using </w:t>
-      </w:r>
-      <w:r>
-        <w:t>models for tree branching processes and</w:t>
-      </w:r>
-      <w:r>
-        <w:t xml:space="preserve"> prior distributions on the </w:t>
-      </w:r>
-      <w:r>
-        <w:t xml:space="preserve">parameters. The </w:t>
+        <w:t xml:space="preserve"> Rule</w:t>
+      </w:r>
+      <w:r>
+        <w:t xml:space="preserve">, which is the short but sweet equation shown here. The </w:t>
       </w:r>
       <w:r>
         <w:rPr>
           <w:i/>
           <w:iCs/>
         </w:rPr>
-        <w:t>likelihood</w:t>
-      </w:r>
-      <w:r>
-        <w:t xml:space="preserve"> or </w:t>
+        <w:t>prior probability</w:t>
+      </w:r>
+      <w:r>
+        <w:t xml:space="preserve"> of a </w:t>
+      </w:r>
+      <w:proofErr w:type="spellStart"/>
+      <w:r>
+        <w:t>stemmatic</w:t>
+      </w:r>
+      <w:proofErr w:type="spellEnd"/>
+      <w:r>
+        <w:t xml:space="preserve"> hypothesis is calculated using </w:t>
+      </w:r>
+      <w:r>
+        <w:t>models for tree branching processes and</w:t>
+      </w:r>
+      <w:r>
+        <w:t xml:space="preserve"> prior distributions on the </w:t>
+      </w:r>
+      <w:r>
+        <w:t xml:space="preserve">parameters. The </w:t>
       </w:r>
       <w:r>
         <w:rPr>
           <w:i/>
           <w:iCs/>
         </w:rPr>
-        <w:t>explanatory power</w:t>
-      </w:r>
-      <w:r>
-        <w:t xml:space="preserve"> of a hypothesis is the probability of the collation data arising under that hypothesis</w:t>
-      </w:r>
-      <w:r>
-        <w:t>; it incorporates the intrinsic probabilities we assign to readings and the transcriptional probabilities of the transitions between them</w:t>
-      </w:r>
-      <w:r>
-        <w:t>. Both of these quantities can be calculated efficiently. Th</w:t>
-      </w:r>
-      <w:r>
-        <w:t>is</w:t>
-      </w:r>
-      <w:r>
-        <w:t xml:space="preserve"> last quantity in the denominator, called the </w:t>
+        <w:t>likelihood</w:t>
+      </w:r>
+      <w:r>
+        <w:t xml:space="preserve"> or </w:t>
       </w:r>
       <w:r>
         <w:rPr>
           <w:i/>
           <w:iCs/>
         </w:rPr>
+        <w:t>explanatory power</w:t>
+      </w:r>
+      <w:r>
+        <w:t xml:space="preserve"> of a hypothesis is the probability of the collation data arising under that hypothesis</w:t>
+      </w:r>
+      <w:r>
+        <w:t>; it incorporates the intrinsic probabilities we assign to readings and the transcriptional probabilities of the transitions between them</w:t>
+      </w:r>
+      <w:r>
+        <w:t>. Both of these quantities can be calculated efficiently. Th</w:t>
+      </w:r>
+      <w:r>
+        <w:t>is</w:t>
+      </w:r>
+      <w:r>
+        <w:t xml:space="preserve"> last quantity in the denominator, called the </w:t>
+      </w:r>
+      <w:r>
+        <w:rPr>
+          <w:i/>
+          <w:iCs/>
+        </w:rPr>
         <w:t>probability of the data</w:t>
       </w:r>
       <w:r>
@@ -1213,7 +1246,15 @@
         <w:t>S</w:t>
       </w:r>
       <w:r>
-        <w:t xml:space="preserve">o, to paraphrase our favorite apostle, what advantage does the Bayesian have, and what profit is a posterior distribution of stemmatic hypotheses? As it turns out, [move to next sub-slide] much in many ways! </w:t>
+        <w:t xml:space="preserve">o, to paraphrase our favorite apostle, what advantage does the Bayesian have, and what profit is a posterior distribution of </w:t>
+      </w:r>
+      <w:proofErr w:type="spellStart"/>
+      <w:r>
+        <w:t>stemmatic</w:t>
+      </w:r>
+      <w:proofErr w:type="spellEnd"/>
+      <w:r>
+        <w:t xml:space="preserve"> hypotheses? As it turns out, [move to next sub-slide] much in many ways! </w:t>
       </w:r>
       <w:r>
         <w:t xml:space="preserve">[Move to next sub-slide] </w:t>
@@ -1271,7 +1312,15 @@
         <w:t xml:space="preserve">in analyses. [Move to next sub-slide] </w:t>
       </w:r>
       <w:r>
-        <w:t xml:space="preserve">In general, having a probability distribution of competing stemmatic hypotheses enables us to measure just how certain we can be about the history of the text, the families of witnesses that arise in it, and which readings are the earliest. [Move to next sub-slide] </w:t>
+        <w:t xml:space="preserve">In general, having a probability distribution of competing </w:t>
+      </w:r>
+      <w:proofErr w:type="spellStart"/>
+      <w:r>
+        <w:t>stemmatic</w:t>
+      </w:r>
+      <w:proofErr w:type="spellEnd"/>
+      <w:r>
+        <w:t xml:space="preserve"> hypotheses enables us to measure just how certain we can be about the history of the text, the families of witnesses that arise in it, and which readings are the earliest. [Move to next sub-slide] </w:t>
       </w:r>
       <w:r>
         <w:t xml:space="preserve">Finally, </w:t>
@@ -1413,7 +1462,15 @@
         <w:t xml:space="preserve"> the Andreas Byzantine group is consistently identified</w:t>
       </w:r>
       <w:r>
-        <w:t xml:space="preserve"> by the majuscules 025 and 051, the minuscules 205 and 209, and Andreas’s commentary itself; the Koine group is almost always identified in the Byzantine majority and its earliest witness 046; as in 1 Peter, the Syriac versions are frequently paired and have some relationship with the Armenian version; and the Vulgate is closely related with the Old Latin manuscripts and Latin fathers. But </w:t>
+        <w:t xml:space="preserve"> by the majuscules 025 and 051, the minuscules 205 and 209, and Andreas’s commentary itself; the </w:t>
+      </w:r>
+      <w:proofErr w:type="spellStart"/>
+      <w:r>
+        <w:t>Koine</w:t>
+      </w:r>
+      <w:proofErr w:type="spellEnd"/>
+      <w:r>
+        <w:t xml:space="preserve"> group is almost always identified in the Byzantine majority and its earliest witness 046; as in 1 Peter, the Syriac versions are frequently paired and have some relationship with the Armenian version; and the Vulgate is closely related with the Old Latin manuscripts and Latin fathers. But </w:t>
       </w:r>
       <w:r>
         <w:t>as the diagram makes clear, there is much less consistency in the higher-level groupings are much less obvious. The best way forward would be to incorporate more variation units than the small UBS sample. []</w:t>
@@ -1596,7 +1653,35 @@
         <w:rPr>
           <w:lang w:val="en-AU"/>
         </w:rPr>
-        <w:t xml:space="preserve"> multi-layered “Caesarean” group. One of the earliest splits in the tradition seems to have gone three ways, with Codex Bezae to the West, Codex Washingtonianus to the East, and a third branch with remnants of this early text. Within this middle branch, we have an early stratum </w:t>
+        <w:t xml:space="preserve"> multi-layered “Caesarean” group. One of the earliest splits in the tradition seems to have gone three ways, with Codex </w:t>
+      </w:r>
+      <w:proofErr w:type="spellStart"/>
+      <w:r>
+        <w:rPr>
+          <w:lang w:val="en-AU"/>
+        </w:rPr>
+        <w:t>Bezae</w:t>
+      </w:r>
+      <w:proofErr w:type="spellEnd"/>
+      <w:r>
+        <w:rPr>
+          <w:lang w:val="en-AU"/>
+        </w:rPr>
+        <w:t xml:space="preserve"> to the West, Codex </w:t>
+      </w:r>
+      <w:proofErr w:type="spellStart"/>
+      <w:r>
+        <w:rPr>
+          <w:lang w:val="en-AU"/>
+        </w:rPr>
+        <w:t>Washingtonianus</w:t>
+      </w:r>
+      <w:proofErr w:type="spellEnd"/>
+      <w:r>
+        <w:rPr>
+          <w:lang w:val="en-AU"/>
+        </w:rPr>
+        <w:t xml:space="preserve"> to the East, and a third branch with remnants of this early text. Within this middle branch, we have an early stratum </w:t>
       </w:r>
       <w:r>
         <w:rPr>
@@ -1656,7 +1741,15 @@
         <w:t xml:space="preserve"> that</w:t>
       </w:r>
       <w:r>
-        <w:t xml:space="preserve"> harmonizations, plotted in green, are about as prevalent as visual errors and clarifications to the sense</w:t>
+        <w:t xml:space="preserve"> </w:t>
+      </w:r>
+      <w:proofErr w:type="spellStart"/>
+      <w:r>
+        <w:t>harmonizations</w:t>
+      </w:r>
+      <w:proofErr w:type="spellEnd"/>
+      <w:r>
+        <w:t>, plotted in green, are about as prevalent as visual errors and clarifications to the sense</w:t>
       </w:r>
       <w:r>
         <w:t xml:space="preserve">, which </w:t>
@@ -1728,8 +1821,138 @@
       <w:r>
         <w:t>Ephesians is our last example, because it’s near and dear to my heart. The posterior distribution of stemmata visualized here is based on the UBS variation units and a small subset of the witnesses in the UBS collation.</w:t>
       </w:r>
+      <w:r>
+        <w:t xml:space="preserve"> </w:t>
+      </w:r>
+      <w:r>
+        <w:t xml:space="preserve">This is why its branches in the middle of stemma and </w:t>
+      </w:r>
+      <w:r>
+        <w:t>near</w:t>
+      </w:r>
+      <w:r>
+        <w:t xml:space="preserve"> the root are poorly resolved. </w:t>
+      </w:r>
+      <w:r>
+        <w:t>[]</w:t>
+      </w:r>
     </w:p>
     <w:p/>
+    <w:p>
+      <w:r>
+        <w:t xml:space="preserve">17. </w:t>
+      </w:r>
+      <w:r>
+        <w:t>Yet it’s worth noting that e</w:t>
+      </w:r>
+      <w:r>
+        <w:t xml:space="preserve">ven on this toy dataset, the Bayesian approach </w:t>
+      </w:r>
+      <w:r>
+        <w:t>successfully</w:t>
+      </w:r>
+      <w:r>
+        <w:t xml:space="preserve"> isolate</w:t>
+      </w:r>
+      <w:r>
+        <w:t>s</w:t>
+      </w:r>
+      <w:r>
+        <w:t xml:space="preserve"> known groups, like Family 1739, the so-called “Western” tradition, the </w:t>
+      </w:r>
+      <w:proofErr w:type="spellStart"/>
+      <w:r>
+        <w:t>Harklean</w:t>
+      </w:r>
+      <w:proofErr w:type="spellEnd"/>
+      <w:r>
+        <w:t xml:space="preserve"> Syriac version and </w:t>
+      </w:r>
+      <w:r>
+        <w:t xml:space="preserve">the </w:t>
+      </w:r>
+      <w:r>
+        <w:t xml:space="preserve">witnesses to its Greek </w:t>
+      </w:r>
+      <w:r>
+        <w:rPr>
+          <w:i/>
+          <w:iCs/>
+        </w:rPr>
+        <w:t>Vorlage</w:t>
+      </w:r>
+      <w:r>
+        <w:t>, and the P46-Vaticanus pair.</w:t>
+      </w:r>
+      <w:r>
+        <w:t xml:space="preserve"> </w:t>
+      </w:r>
+    </w:p>
+    <w:p>
+      <w:pPr>
+        <w:ind w:firstLine="720"/>
+      </w:pPr>
+      <w:r>
+        <w:t xml:space="preserve">It must be stressed that these results are all preliminary in nature and illustrate this approach’s applicability in terms of breadth rather than depth. The UBS datasets were chosen for their availability and ease of use, but most of us know already that they are not sufficient for reconstructing a history of the text. But </w:t>
+      </w:r>
+      <w:r>
+        <w:t xml:space="preserve">to end this talk on a more promising note, I’ll give you a preview of what I’ve already achieved with a fuller dataset of Ephesians… </w:t>
+      </w:r>
+      <w:r>
+        <w:t>[]</w:t>
+      </w:r>
+    </w:p>
+    <w:p/>
+    <w:p>
+      <w:r>
+        <w:t xml:space="preserve">18. </w:t>
+      </w:r>
+      <w:r>
+        <w:t xml:space="preserve">This is the posterior distribution of stemmata for Ephesians based on my collation of the IGNTP transcriptions. It covers 195 witnesses and 915 variation units. </w:t>
+      </w:r>
+      <w:r>
+        <w:t xml:space="preserve">I’ve rotated the plot so that the root of the stemma is at the top. </w:t>
+      </w:r>
+      <w:r>
+        <w:t>T</w:t>
+      </w:r>
+      <w:r>
+        <w:t>he witness labels</w:t>
+      </w:r>
+      <w:r>
+        <w:t xml:space="preserve"> are missing</w:t>
+      </w:r>
+      <w:r>
+        <w:t xml:space="preserve"> because I don’t want to give away too many juicy details just yet. The </w:t>
+      </w:r>
+      <w:r>
+        <w:t>more important point</w:t>
+      </w:r>
+      <w:r>
+        <w:t xml:space="preserve"> is that with sufficient data</w:t>
+      </w:r>
+      <w:r>
+        <w:t xml:space="preserve">, </w:t>
+      </w:r>
+      <w:r>
+        <w:t>Bayesian phylogenetics can converge on a history of the text that is well-resolved even at the early stages of transmission. []</w:t>
+      </w:r>
+    </w:p>
+    <w:p/>
+    <w:p>
+      <w:r>
+        <w:t xml:space="preserve">19. The full story is forthcoming in my PhD thesis, which is set to be done in about a year and a half. </w:t>
+      </w:r>
+      <w:r>
+        <w:t>For now,</w:t>
+      </w:r>
+      <w:r>
+        <w:t xml:space="preserve"> </w:t>
+      </w:r>
+      <w:r>
+        <w:t xml:space="preserve">I’ll leave you with some links to papers with more technical details, and I’ll close with a reminder that </w:t>
+      </w:r>
+    </w:p>
     <w:sectPr>
       <w:footerReference w:type="default" r:id="rId6"/>
       <w:pgSz w:w="12240" w:h="15840"/>

</xml_diff>

<commit_message>
Finished drafting and timing script
</commit_message>
<xml_diff>
--- a/docx/sbl-2023-talk-notes.docx
+++ b/docx/sbl-2023-talk-notes.docx
@@ -3,17 +3,28 @@
 <w:document xmlns:wpc="http://schemas.microsoft.com/office/word/2010/wordprocessingCanvas" xmlns:cx="http://schemas.microsoft.com/office/drawing/2014/chartex" xmlns:cx1="http://schemas.microsoft.com/office/drawing/2015/9/8/chartex" xmlns:cx2="http://schemas.microsoft.com/office/drawing/2015/10/21/chartex" xmlns:cx3="http://schemas.microsoft.com/office/drawing/2016/5/9/chartex" xmlns:cx4="http://schemas.microsoft.com/office/drawing/2016/5/10/chartex" xmlns:cx5="http://schemas.microsoft.com/office/drawing/2016/5/11/chartex" xmlns:cx6="http://schemas.microsoft.com/office/drawing/2016/5/12/chartex" xmlns:cx7="http://schemas.microsoft.com/office/drawing/2016/5/13/chartex" xmlns:cx8="http://schemas.microsoft.com/office/drawing/2016/5/14/chartex" xmlns:mc="http://schemas.openxmlformats.org/markup-compatibility/2006" xmlns:aink="http://schemas.microsoft.com/office/drawing/2016/ink" xmlns:am3d="http://schemas.microsoft.com/office/drawing/2017/model3d" xmlns:o="urn:schemas-microsoft-com:office:office" xmlns:oel="http://schemas.microsoft.com/office/2019/extlst" xmlns:r="http://schemas.openxmlformats.org/officeDocument/2006/relationships" xmlns:m="http://schemas.openxmlformats.org/officeDocument/2006/math" xmlns:v="urn:schemas-microsoft-com:vml" xmlns:wp14="http://schemas.microsoft.com/office/word/2010/wordprocessingDrawing" xmlns:wp="http://schemas.openxmlformats.org/drawingml/2006/wordprocessingDrawing" xmlns:w10="urn:schemas-microsoft-com:office:word" xmlns:w="http://schemas.openxmlformats.org/wordprocessingml/2006/main" xmlns:w14="http://schemas.microsoft.com/office/word/2010/wordml" xmlns:w15="http://schemas.microsoft.com/office/word/2012/wordml" xmlns:w16cex="http://schemas.microsoft.com/office/word/2018/wordml/cex" xmlns:w16cid="http://schemas.microsoft.com/office/word/2016/wordml/cid" xmlns:w16="http://schemas.microsoft.com/office/word/2018/wordml" xmlns:w16sdtdh="http://schemas.microsoft.com/office/word/2020/wordml/sdtdatahash" xmlns:w16se="http://schemas.microsoft.com/office/word/2015/wordml/symex" xmlns:wpg="http://schemas.microsoft.com/office/word/2010/wordprocessingGroup" xmlns:wpi="http://schemas.microsoft.com/office/word/2010/wordprocessingInk" xmlns:wne="http://schemas.microsoft.com/office/word/2006/wordml" xmlns:wps="http://schemas.microsoft.com/office/word/2010/wordprocessingShape" mc:Ignorable="w14 w15 w16se w16cid w16 w16cex w16sdtdh wp14">
   <w:body>
     <w:p>
+      <w:pPr>
+        <w:rPr>
+          <w:lang w:val="en-AU"/>
+        </w:rPr>
+      </w:pPr>
       <w:r>
         <w:t xml:space="preserve">1. </w:t>
       </w:r>
       <w:r>
-        <w:t xml:space="preserve">I’m actually quite proud of the title I came up with for this talk. Since you’re in this room, I assume you already know </w:t>
-      </w:r>
-      <w:r>
-        <w:t>of</w:t>
-      </w:r>
-      <w:r>
-        <w:t xml:space="preserve"> Fenton John Anthony Hort and his contributions to New Testament textual criticism. </w:t>
+        <w:t xml:space="preserve">I’m quite proud of the title I came up with for this talk. Since you’re in this room, I assume you already know </w:t>
+      </w:r>
+      <w:r>
+        <w:t>who</w:t>
+      </w:r>
+      <w:r>
+        <w:t xml:space="preserve"> Fenton John Anthony Hort </w:t>
+      </w:r>
+      <w:r>
+        <w:t>is</w:t>
+      </w:r>
+      <w:r>
+        <w:t xml:space="preserve">. </w:t>
       </w:r>
       <w:r>
         <w:t>What I’m going to show you today is</w:t>
@@ -25,7 +36,13 @@
         <w:t>that</w:t>
       </w:r>
       <w:r>
-        <w:t xml:space="preserve"> his work anticipates and </w:t>
+        <w:t xml:space="preserve"> his work </w:t>
+      </w:r>
+      <w:r>
+        <w:t xml:space="preserve">in New Testament textual criticism </w:t>
+      </w:r>
+      <w:r>
+        <w:t xml:space="preserve">anticipates and </w:t>
       </w:r>
       <w:r>
         <w:t xml:space="preserve">fits </w:t>
@@ -65,28 +82,31 @@
         <w:t xml:space="preserve">I’ll explain what “Bayesian” means in a few slides. </w:t>
       </w:r>
       <w:r>
-        <w:t xml:space="preserve">Phylogenetics, </w:t>
-      </w:r>
-      <w:r>
-        <w:t>if you don’t already know</w:t>
-      </w:r>
-      <w:r>
-        <w:t xml:space="preserve">, is </w:t>
-      </w:r>
-      <w:r>
-        <w:t xml:space="preserve">a fancy word for the process of reconstructing a full family tree when you only have information about the family members who are still alive. </w:t>
-      </w:r>
-      <w:r>
-        <w:t>It’s</w:t>
-      </w:r>
-      <w:r>
-        <w:t xml:space="preserve"> popularly used in biology, </w:t>
+        <w:t xml:space="preserve">Phylogenetics </w:t>
+      </w:r>
+      <w:r>
+        <w:t>just refers to</w:t>
+      </w:r>
+      <w:r>
+        <w:t xml:space="preserve"> the process of reconstructing a full family tree when you only have information about the family members who are still alive. </w:t>
+      </w:r>
+      <w:r>
+        <w:t>This is done often</w:t>
+      </w:r>
+      <w:r>
+        <w:t xml:space="preserve"> in biology, </w:t>
       </w:r>
       <w:r>
         <w:t xml:space="preserve">but </w:t>
       </w:r>
       <w:r>
-        <w:t xml:space="preserve">it has also been applied </w:t>
+        <w:t xml:space="preserve">it has also </w:t>
+      </w:r>
+      <w:r>
+        <w:t>been applied</w:t>
+      </w:r>
+      <w:r>
+        <w:t xml:space="preserve"> </w:t>
       </w:r>
       <w:r>
         <w:t>fruitfully to textual traditions. In fact, it</w:t>
@@ -98,13 +118,28 @@
         <w:t xml:space="preserve">s the method of choice for my PhD research on the tradition of Ephesians. </w:t>
       </w:r>
       <w:r>
-        <w:t>But we’ll get to that later. Let’s start with the man of the hour.</w:t>
-      </w:r>
-      <w:r>
-        <w:t xml:space="preserve"> </w:t>
-      </w:r>
-      <w:r>
-        <w:t>[]</w:t>
+        <w:t xml:space="preserve">But </w:t>
+      </w:r>
+      <w:r>
+        <w:t>more on</w:t>
+      </w:r>
+      <w:r>
+        <w:t xml:space="preserve"> that later. Let’s start with the man of the hour.</w:t>
+      </w:r>
+      <w:r>
+        <w:t xml:space="preserve"> </w:t>
+      </w:r>
+      <w:r>
+        <w:t>[</w:t>
+      </w:r>
+      <w:r>
+        <w:t>0:4</w:t>
+      </w:r>
+      <w:r>
+        <w:t>5</w:t>
+      </w:r>
+      <w:r>
+        <w:t>]</w:t>
       </w:r>
     </w:p>
     <w:p/>
@@ -167,16 +202,10 @@
         <w:t>. This</w:t>
       </w:r>
       <w:r>
-        <w:t xml:space="preserve">, </w:t>
-      </w:r>
-      <w:r>
-        <w:t>I suspect</w:t>
-      </w:r>
-      <w:r>
-        <w:t>,</w:t>
-      </w:r>
-      <w:r>
-        <w:t xml:space="preserve"> is why </w:t>
+        <w:t xml:space="preserve"> </w:t>
+      </w:r>
+      <w:r>
+        <w:t xml:space="preserve">is why </w:t>
       </w:r>
       <w:r>
         <w:t xml:space="preserve">he’s </w:t>
@@ -229,7 +258,16 @@
         <w:t xml:space="preserve"> </w:t>
       </w:r>
       <w:r>
-        <w:t>If</w:t>
+        <w:t>Here’s why it’s important</w:t>
+      </w:r>
+      <w:r>
+        <w:t xml:space="preserve">: </w:t>
+      </w:r>
+      <w:r>
+        <w:t>i</w:t>
+      </w:r>
+      <w:r>
+        <w:t>f</w:t>
       </w:r>
       <w:r>
         <w:t xml:space="preserve"> we model </w:t>
@@ -269,7 +307,7 @@
         <w:t xml:space="preserve"> correspond to </w:t>
       </w:r>
       <w:r>
-        <w:t>different</w:t>
+        <w:t>distinct</w:t>
       </w:r>
       <w:r>
         <w:t xml:space="preserve"> parts of the </w:t>
@@ -374,7 +412,7 @@
         <w:t xml:space="preserve">, which </w:t>
       </w:r>
       <w:r>
-        <w:t xml:space="preserve">concerns the shape or topology of the stemma—that is, how the surviving witnesses at the “leaves” of the tree are related through their lost ancestors. With a stemma like this in hand, we can calculate what these hypothetical ancestors were likely to have </w:t>
+        <w:t xml:space="preserve">concerns the shape of the stemma—that is, how the surviving witnesses at the “leaves” of the tree are related through their lost ancestors. With a stemma like this in hand, we can calculate what these hypothetical ancestors were likely to have </w:t>
       </w:r>
       <w:r>
         <w:t xml:space="preserve">read </w:t>
@@ -451,7 +489,13 @@
         <w:t>competent gamblers.</w:t>
       </w:r>
       <w:r>
-        <w:t xml:space="preserve"> That is, in a Bayesian framework, we’re encouraged to</w:t>
+        <w:t xml:space="preserve"> </w:t>
+      </w:r>
+      <w:r>
+        <w:t>I</w:t>
+      </w:r>
+      <w:r>
+        <w:t>n a Bayesian framework, we’re encouraged to</w:t>
       </w:r>
       <w:r>
         <w:t xml:space="preserve"> quantify the strength of </w:t>
@@ -490,7 +534,13 @@
         <w:t>. I’ll show you how.</w:t>
       </w:r>
       <w:r>
-        <w:t xml:space="preserve"> []</w:t>
+        <w:t xml:space="preserve"> [</w:t>
+      </w:r>
+      <w:r>
+        <w:t>2:00</w:t>
+      </w:r>
+      <w:r>
+        <w:t>]</w:t>
       </w:r>
     </w:p>
     <w:p/>
@@ -538,16 +588,10 @@
         <w:t xml:space="preserve"> </w:t>
       </w:r>
       <w:r>
-        <w:t xml:space="preserve">what </w:t>
-      </w:r>
-      <w:r>
-        <w:t>the UBS Committee</w:t>
-      </w:r>
-      <w:r>
-        <w:t xml:space="preserve"> used</w:t>
-      </w:r>
-      <w:r>
-        <w:t xml:space="preserve"> for their Greek New Testament</w:t>
+        <w:t>the one in the</w:t>
+      </w:r>
+      <w:r>
+        <w:t xml:space="preserve"> Greek New Testament</w:t>
       </w:r>
       <w:r>
         <w:t>.</w:t>
@@ -556,13 +600,33 @@
         <w:t xml:space="preserve"> The main difference is that </w:t>
       </w:r>
       <w:r>
-        <w:t>for our purposes</w:t>
-      </w:r>
-      <w:r>
-        <w:t xml:space="preserve">, </w:t>
-      </w:r>
-      <w:r>
-        <w:t xml:space="preserve">each rating represents </w:t>
+        <w:t xml:space="preserve">we </w:t>
+      </w:r>
+      <w:proofErr w:type="gramStart"/>
+      <w:r>
+        <w:t>have to</w:t>
+      </w:r>
+      <w:proofErr w:type="gramEnd"/>
+      <w:r>
+        <w:t xml:space="preserve"> rate every reading</w:t>
+      </w:r>
+      <w:r>
+        <w:t>,</w:t>
+      </w:r>
+      <w:r>
+        <w:t xml:space="preserve"> so</w:t>
+      </w:r>
+      <w:r>
+        <w:t xml:space="preserve"> </w:t>
+      </w:r>
+      <w:r>
+        <w:t>our ratings will</w:t>
+      </w:r>
+      <w:r>
+        <w:t xml:space="preserve"> represent</w:t>
+      </w:r>
+      <w:r>
+        <w:t xml:space="preserve"> </w:t>
       </w:r>
       <w:r>
         <w:t>the relative likelihood</w:t>
@@ -583,10 +647,7 @@
         <w:t xml:space="preserve">. </w:t>
       </w:r>
       <w:r>
-        <w:t>These</w:t>
-      </w:r>
-      <w:r>
-        <w:t xml:space="preserve"> odds ratios can be chained together to give a succinct representation of relative intrinsic probabilities</w:t>
+        <w:t>A chain of such ratings will determine the probabilities of all readings</w:t>
       </w:r>
       <w:r>
         <w:t>.</w:t>
@@ -594,8 +655,13 @@
       <w:r>
         <w:t xml:space="preserve"> </w:t>
       </w:r>
-      <w:r>
-        <w:t>So in</w:t>
+      <w:proofErr w:type="gramStart"/>
+      <w:r>
+        <w:t>So</w:t>
+      </w:r>
+      <w:proofErr w:type="gramEnd"/>
+      <w:r>
+        <w:t xml:space="preserve"> in</w:t>
       </w:r>
       <w:r>
         <w:t xml:space="preserve"> this exampl</w:t>
@@ -611,7 +677,7 @@
         <w:t>b</w:t>
       </w:r>
       <w:r>
-        <w:t xml:space="preserve"> is slightly more likely than reading </w:t>
+        <w:t xml:space="preserve"> is slightly more likely than </w:t>
       </w:r>
       <w:r>
         <w:rPr>
@@ -621,7 +687,7 @@
         <w:t>c</w:t>
       </w:r>
       <w:r>
-        <w:t xml:space="preserve">, which is absolutely more likely than reading </w:t>
+        <w:t xml:space="preserve">, which is absolutely more likely than </w:t>
       </w:r>
       <w:r>
         <w:rPr>
@@ -631,7 +697,7 @@
         <w:t>a</w:t>
       </w:r>
       <w:r>
-        <w:t xml:space="preserve">, which is as likely as reading </w:t>
+        <w:t xml:space="preserve">, which is as likely as </w:t>
       </w:r>
       <w:r>
         <w:rPr>
@@ -680,7 +746,13 @@
         <w:t xml:space="preserve"> </w:t>
       </w:r>
       <w:r>
-        <w:t>[]</w:t>
+        <w:t>[</w:t>
+      </w:r>
+      <w:r>
+        <w:t>0:45</w:t>
+      </w:r>
+      <w:r>
+        <w:t>]</w:t>
       </w:r>
     </w:p>
     <w:p/>
@@ -717,7 +789,25 @@
         <w:t>clarifications</w:t>
       </w:r>
       <w:r>
-        <w:t xml:space="preserve"> that smooth out the text or make it more edifying; aural confusions that became increasingly common in Greek, such as those between the sounds </w:t>
+        <w:t xml:space="preserve"> </w:t>
+      </w:r>
+      <w:r>
+        <w:t>to a smoother or</w:t>
+      </w:r>
+      <w:r>
+        <w:t xml:space="preserve"> more edifying</w:t>
+      </w:r>
+      <w:r>
+        <w:t xml:space="preserve"> text</w:t>
+      </w:r>
+      <w:r>
+        <w:t xml:space="preserve">; aural confusions that became </w:t>
+      </w:r>
+      <w:r>
+        <w:t>more</w:t>
+      </w:r>
+      <w:r>
+        <w:t xml:space="preserve"> common in Greek, such as those between the sounds </w:t>
       </w:r>
       <w:r>
         <w:rPr>
@@ -765,11 +855,17 @@
         <w:t>υ</w:t>
       </w:r>
       <w:r>
-        <w:t xml:space="preserve">; linguistic confusions due </w:t>
+        <w:t xml:space="preserve">; linguistic confusions due to scribes’ unfamiliarity </w:t>
       </w:r>
       <w:r>
         <w:lastRenderedPageBreak/>
-        <w:t xml:space="preserve">to scribes’ unfamiliarity with Greek and the evolution of the language; visual errors due to common mechanical causes; </w:t>
+        <w:t xml:space="preserve">with Greek </w:t>
+      </w:r>
+      <w:r>
+        <w:t>or</w:t>
+      </w:r>
+      <w:r>
+        <w:t xml:space="preserve"> the evolution of the language; visual errors due to common mechanical causes; </w:t>
       </w:r>
       <w:proofErr w:type="spellStart"/>
       <w:r>
@@ -777,7 +873,13 @@
       </w:r>
       <w:proofErr w:type="spellEnd"/>
       <w:r>
-        <w:t>; and changes that conform the text to the standard Byzantine form.</w:t>
+        <w:t xml:space="preserve">; and changes that conform to the standard Byzantine </w:t>
+      </w:r>
+      <w:r>
+        <w:t>text</w:t>
+      </w:r>
+      <w:r>
+        <w:t>.</w:t>
       </w:r>
     </w:p>
     <w:p>
@@ -830,7 +932,10 @@
         <w:t xml:space="preserve">. </w:t>
       </w:r>
       <w:r>
-        <w:t xml:space="preserve">By modeling Byzantine </w:t>
+        <w:t>And b</w:t>
+      </w:r>
+      <w:r>
+        <w:t xml:space="preserve">y modeling Byzantine </w:t>
       </w:r>
       <w:r>
         <w:t>assimilation</w:t>
@@ -857,7 +962,13 @@
         <w:t xml:space="preserve">. </w:t>
       </w:r>
       <w:r>
-        <w:t>[]</w:t>
+        <w:t>[</w:t>
+      </w:r>
+      <w:r>
+        <w:t>1:00</w:t>
+      </w:r>
+      <w:r>
+        <w:t>]</w:t>
       </w:r>
     </w:p>
     <w:p/>
@@ -866,10 +977,26 @@
         <w:t>5. In line with Hort’s taxonomy, transcriptional evidence plays out in the possible transitions from one reading to another</w:t>
       </w:r>
       <w:r>
-        <w:t xml:space="preserve"> in a given variation unit</w:t>
-      </w:r>
-      <w:r>
-        <w:t xml:space="preserve">. So if one reading could have given rise to another by one or more causes, we can tag the corresponding transition with the applicable scribal change classes. The result is a mathematical object called a </w:t>
+        <w:t xml:space="preserve"> </w:t>
+      </w:r>
+      <w:proofErr w:type="gramStart"/>
+      <w:r>
+        <w:t>in a given</w:t>
+      </w:r>
+      <w:proofErr w:type="gramEnd"/>
+      <w:r>
+        <w:t xml:space="preserve"> variation unit</w:t>
+      </w:r>
+      <w:r>
+        <w:t xml:space="preserve">. </w:t>
+      </w:r>
+      <w:proofErr w:type="gramStart"/>
+      <w:r>
+        <w:t>So</w:t>
+      </w:r>
+      <w:proofErr w:type="gramEnd"/>
+      <w:r>
+        <w:t xml:space="preserve"> if one reading could have given rise to another by one or more causes, we can tag the corresponding transition with the applicable scribal change classes. The result is a mathematical object called a </w:t>
       </w:r>
       <w:r>
         <w:rPr>
@@ -879,7 +1006,7 @@
         <w:t>Markov chain</w:t>
       </w:r>
       <w:r>
-        <w:t xml:space="preserve">. It’s illustrated here as a graph with nodes for variant readings and edges for possible transitions between them. </w:t>
+        <w:t xml:space="preserve">. It’s illustrated here as a graph with nodes for variant readings and edges for transitions between them. </w:t>
       </w:r>
       <w:r>
         <w:t xml:space="preserve">For simplicity, the Byzantine reading is circled in blue, so we don’t have to draw </w:t>
@@ -951,6 +1078,9 @@
         <w:t>can contain circular transitions</w:t>
       </w:r>
       <w:r>
+        <w:t xml:space="preserve"> between readings</w:t>
+      </w:r>
+      <w:r>
         <w:t>,</w:t>
       </w:r>
       <w:r>
@@ -973,7 +1103,13 @@
         <w:t xml:space="preserve"> happen.</w:t>
       </w:r>
       <w:r>
-        <w:t xml:space="preserve"> []</w:t>
+        <w:t xml:space="preserve"> [</w:t>
+      </w:r>
+      <w:r>
+        <w:t>1:15</w:t>
+      </w:r>
+      <w:r>
+        <w:t>]</w:t>
       </w:r>
     </w:p>
     <w:p/>
@@ -1011,13 +1147,10 @@
         <w:t xml:space="preserve"> hypotheses</w:t>
       </w:r>
       <w:r>
-        <w:t>. E</w:t>
-      </w:r>
-      <w:r>
-        <w:t xml:space="preserve">ach </w:t>
-      </w:r>
-      <w:r>
-        <w:t xml:space="preserve">hypothesis </w:t>
+        <w:t>, each of which</w:t>
+      </w:r>
+      <w:r>
+        <w:t xml:space="preserve"> </w:t>
       </w:r>
       <w:r>
         <w:t>consist</w:t>
@@ -1029,22 +1162,28 @@
         <w:t xml:space="preserve"> of </w:t>
       </w:r>
       <w:r>
-        <w:t xml:space="preserve">a stemma topology and </w:t>
+        <w:t xml:space="preserve">a </w:t>
+      </w:r>
+      <w:r>
+        <w:t xml:space="preserve">shape for the </w:t>
+      </w:r>
+      <w:r>
+        <w:t xml:space="preserve">stemma and </w:t>
       </w:r>
       <w:r>
         <w:t xml:space="preserve">parameters for transcriptional rates and other variables. </w:t>
       </w:r>
       <w:r>
-        <w:t xml:space="preserve">The goal of this process is to estimate the </w:t>
-      </w:r>
-      <w:r>
-        <w:t>various</w:t>
-      </w:r>
-      <w:r>
-        <w:t xml:space="preserve"> probabilities of the hypotheses themselves, also called</w:t>
-      </w:r>
-      <w:r>
-        <w:t xml:space="preserve"> the</w:t>
+        <w:t xml:space="preserve">The goal of </w:t>
+      </w:r>
+      <w:r>
+        <w:t>sampling these hypotheses</w:t>
+      </w:r>
+      <w:r>
+        <w:t xml:space="preserve"> is to estimate </w:t>
+      </w:r>
+      <w:r>
+        <w:t>the</w:t>
       </w:r>
       <w:r>
         <w:t>ir</w:t>
@@ -1060,28 +1199,19 @@
         <w:t>posterior probability distribution</w:t>
       </w:r>
       <w:r>
-        <w:t>,</w:t>
-      </w:r>
-      <w:r>
-        <w:t xml:space="preserve"> given the collation data. </w:t>
-      </w:r>
-      <w:r>
-        <w:t>It gives us a precise</w:t>
-      </w:r>
-      <w:r>
-        <w:t xml:space="preserve"> measure of</w:t>
-      </w:r>
-      <w:r>
-        <w:t xml:space="preserve"> how </w:t>
-      </w:r>
-      <w:r>
-        <w:t xml:space="preserve">certain a </w:t>
-      </w:r>
-      <w:r>
-        <w:t xml:space="preserve">given </w:t>
-      </w:r>
-      <w:r>
-        <w:t>reconstruction of the text or a group of witnesses is.</w:t>
+        <w:t xml:space="preserve"> given the collation data</w:t>
+      </w:r>
+      <w:r>
+        <w:t>, which</w:t>
+      </w:r>
+      <w:r>
+        <w:t xml:space="preserve"> </w:t>
+      </w:r>
+      <w:r>
+        <w:t>effectively measures how different hypotheses are favored by the external evidence</w:t>
+      </w:r>
+      <w:r>
+        <w:t>.</w:t>
       </w:r>
       <w:r>
         <w:t xml:space="preserve"> In </w:t>
@@ -1104,10 +1234,22 @@
         <w:tab/>
       </w:r>
       <w:r>
-        <w:t xml:space="preserve">This is where the “Bayesian” part of Bayesian phylogenetics comes in. </w:t>
-      </w:r>
-      <w:r>
-        <w:t xml:space="preserve">We calculate the posterior probability using </w:t>
+        <w:t>This</w:t>
+      </w:r>
+      <w:r>
+        <w:t>, incidentally,</w:t>
+      </w:r>
+      <w:r>
+        <w:t xml:space="preserve"> is where the “Bayesian” part of Bayesian phylogenetics comes in. </w:t>
+      </w:r>
+      <w:r>
+        <w:t>We calculate posterior probabilit</w:t>
+      </w:r>
+      <w:r>
+        <w:t>ies</w:t>
+      </w:r>
+      <w:r>
+        <w:t xml:space="preserve"> using </w:t>
       </w:r>
       <w:proofErr w:type="spellStart"/>
       <w:r>
@@ -1126,7 +1268,13 @@
         <w:t xml:space="preserve"> Rule</w:t>
       </w:r>
       <w:r>
-        <w:t xml:space="preserve">, which is the short but sweet equation shown here. The </w:t>
+        <w:t xml:space="preserve">, which </w:t>
+      </w:r>
+      <w:r>
+        <w:t>requires just a few ingredients</w:t>
+      </w:r>
+      <w:r>
+        <w:t xml:space="preserve">. The </w:t>
       </w:r>
       <w:r>
         <w:rPr>
@@ -1136,24 +1284,25 @@
         <w:t>prior probability</w:t>
       </w:r>
       <w:r>
-        <w:t xml:space="preserve"> of a </w:t>
-      </w:r>
-      <w:proofErr w:type="spellStart"/>
-      <w:r>
-        <w:t>stemmatic</w:t>
-      </w:r>
-      <w:proofErr w:type="spellEnd"/>
-      <w:r>
-        <w:t xml:space="preserve"> hypothesis is calculated using </w:t>
-      </w:r>
-      <w:r>
-        <w:t>models for tree branching processes and</w:t>
-      </w:r>
-      <w:r>
-        <w:t xml:space="preserve"> prior distributions on the </w:t>
-      </w:r>
-      <w:r>
-        <w:t xml:space="preserve">parameters. The </w:t>
+        <w:t xml:space="preserve"> of a hypothesis</w:t>
+      </w:r>
+      <w:r>
+        <w:t xml:space="preserve"> is just how likely the stemma</w:t>
+      </w:r>
+      <w:r>
+        <w:t>’s</w:t>
+      </w:r>
+      <w:r>
+        <w:t xml:space="preserve"> shape and parameters are by themselves; it can be calculated </w:t>
+      </w:r>
+      <w:r>
+        <w:t xml:space="preserve">easily </w:t>
+      </w:r>
+      <w:r>
+        <w:t>using simple models</w:t>
+      </w:r>
+      <w:r>
+        <w:t xml:space="preserve">. The </w:t>
       </w:r>
       <w:r>
         <w:rPr>
@@ -1176,10 +1325,25 @@
         <w:t xml:space="preserve"> of a hypothesis is the probability of the collation data arising under that hypothesis</w:t>
       </w:r>
       <w:r>
-        <w:t>; it incorporates the intrinsic probabilities we assign to readings and the transcriptional probabilities of the transitions between them</w:t>
-      </w:r>
-      <w:r>
-        <w:t>. Both of these quantities can be calculated efficiently. Th</w:t>
+        <w:t xml:space="preserve">; it </w:t>
+      </w:r>
+      <w:r>
+        <w:t>can be</w:t>
+      </w:r>
+      <w:r>
+        <w:t xml:space="preserve"> calculated </w:t>
+      </w:r>
+      <w:r>
+        <w:t xml:space="preserve">efficiently </w:t>
+      </w:r>
+      <w:r>
+        <w:t xml:space="preserve">from the leaves of the stemma to the root using witness readings, transcriptional probabilities, and finally </w:t>
+      </w:r>
+      <w:r>
+        <w:t>intrinsic probabilities</w:t>
+      </w:r>
+      <w:r>
+        <w:t>. Th</w:t>
       </w:r>
       <w:r>
         <w:t>is</w:t>
@@ -1204,10 +1368,10 @@
         <w:t>y</w:t>
       </w:r>
       <w:r>
-        <w:t xml:space="preserve"> to calculate exactly, but </w:t>
-      </w:r>
-      <w:r>
-        <w:t xml:space="preserve">luckily, we can estimate </w:t>
+        <w:t xml:space="preserve"> to calculate exactly, but</w:t>
+      </w:r>
+      <w:r>
+        <w:t xml:space="preserve"> we can estimate </w:t>
       </w:r>
       <w:r>
         <w:t xml:space="preserve">the </w:t>
@@ -1231,7 +1395,13 @@
         <w:t xml:space="preserve"> </w:t>
       </w:r>
       <w:r>
-        <w:t>[]</w:t>
+        <w:t>[</w:t>
+      </w:r>
+      <w:r>
+        <w:t>1:30</w:t>
+      </w:r>
+      <w:r>
+        <w:t>]</w:t>
       </w:r>
     </w:p>
     <w:p/>
@@ -1254,7 +1424,13 @@
       </w:r>
       <w:proofErr w:type="spellEnd"/>
       <w:r>
-        <w:t xml:space="preserve"> hypotheses? As it turns out, [move to next sub-slide] much in many ways! </w:t>
+        <w:t xml:space="preserve"> hypotheses? </w:t>
+      </w:r>
+      <w:r>
+        <w:t>Well, a</w:t>
+      </w:r>
+      <w:r>
+        <w:t xml:space="preserve">s it turns out, [move to next sub-slide] much in many ways! </w:t>
       </w:r>
       <w:r>
         <w:t xml:space="preserve">[Move to next sub-slide] </w:t>
@@ -1269,32 +1445,74 @@
         <w:t>phylogenetics</w:t>
       </w:r>
       <w:r>
-        <w:t xml:space="preserve"> offers a clean </w:t>
+        <w:t xml:space="preserve"> offers a clean separation of concerns between </w:t>
+      </w:r>
+      <w:r>
+        <w:t>the internal evidence</w:t>
+      </w:r>
+      <w:r>
+        <w:t xml:space="preserve"> </w:t>
+      </w:r>
+      <w:r>
+        <w:t xml:space="preserve">of readings, which is assessed by human judgments, </w:t>
+      </w:r>
+      <w:r>
+        <w:t xml:space="preserve">and </w:t>
+      </w:r>
+      <w:r>
+        <w:t>the</w:t>
+      </w:r>
+      <w:r>
+        <w:t xml:space="preserve"> external evidence of witnesses, </w:t>
+      </w:r>
+      <w:r>
+        <w:t>which can be evaluated</w:t>
+      </w:r>
+      <w:r>
+        <w:t xml:space="preserve"> by computer</w:t>
+      </w:r>
+      <w:r>
+        <w:t>s</w:t>
+      </w:r>
+      <w:r>
+        <w:t>.</w:t>
+      </w:r>
+      <w:r>
+        <w:t xml:space="preserve"> It goes </w:t>
       </w:r>
       <w:r>
         <w:lastRenderedPageBreak/>
-        <w:t>separation of concerns between human judgments on the internal evidence of readings and calculations involving the external evidence of collated witnesses, which can be done by computer.</w:t>
-      </w:r>
-      <w:r>
-        <w:t xml:space="preserve"> It goes a step farther than traditional phylogenetics and the CBGM because it explicitly models intrinsic and transcriptional probabilities in different ways. [Move to next sub-slide] As a result, it can tolerate cases where these types of evidence point in different directions. </w:t>
+        <w:t xml:space="preserve">a step farther than traditional phylogenetics and the CBGM because it explicitly models intrinsic and transcriptional probabilities in different ways. [Move to next sub-slide] As a result, it can tolerate cases where these types of evidence point in different directions. </w:t>
       </w:r>
       <w:r>
         <w:t>When this happens</w:t>
       </w:r>
       <w:r>
-        <w:t xml:space="preserve">, the genealogical evidence of the most likely stemmata can resolve the </w:t>
+        <w:t xml:space="preserve">, the genealogical evidence of the </w:t>
+      </w:r>
+      <w:r>
+        <w:t>distribution of</w:t>
+      </w:r>
+      <w:r>
+        <w:t xml:space="preserve"> stemmata can resolve the </w:t>
       </w:r>
       <w:r>
         <w:t>disagreement.</w:t>
       </w:r>
       <w:r>
-        <w:t xml:space="preserve"> More generally, since intrinsic probabilities are the prior probabilities that we assign to variant readings, strong intrinsic probabilities will favor certain stemmata over others, </w:t>
+        <w:t xml:space="preserve"> More generally, </w:t>
       </w:r>
       <w:r>
         <w:t>while</w:t>
       </w:r>
       <w:r>
-        <w:t xml:space="preserve"> weaker intrinsic probabilities can be confirmed or overridden by transcriptional and genealogical evidence. [Move to next sub-slide] As I’ve mentioned already, estimation of scribal habit</w:t>
+        <w:t xml:space="preserve"> strong intrinsic probabilities will favor certain stemmata over others, weaker intrinsic probabilities can be confirmed or overridden by transcriptional and genealogical evidence.</w:t>
+      </w:r>
+      <w:r>
+        <w:t xml:space="preserve"> This is how the circular relationship of “good” readings and “good” manuscripts is managed in a Bayesian framework.</w:t>
+      </w:r>
+      <w:r>
+        <w:t xml:space="preserve"> [Move to next sub-slide] As I’ve mentioned already, estimation of scribal habit</w:t>
       </w:r>
       <w:r>
         <w:t xml:space="preserve"> frequencie</w:t>
@@ -1303,226 +1521,465 @@
         <w:t>s is built into Bayesian phylogenetic analyses</w:t>
       </w:r>
       <w:r>
-        <w:t xml:space="preserve">, and the resulting frequencies are incorporated into evaluations of the probabilities of stemmata. [Move to next sub-slide] Bayesian phylogenetics supports the use of clock models to relate the lengths of stemma branches to the rates of changes along them. This means that, in contrast with approaches that reduce witnesses to sequences of readings, Bayesian phylogenetics can incorporate the date ranges of witnesses to produce a more realistic model of textual history. [Move to next sub-slide] </w:t>
-      </w:r>
-      <w:r>
-        <w:t xml:space="preserve">This is especially helpful with versional and patristic witnesses, many of which can be dated more precisely than manuscripts. Such witnesses, if they are sufficiently extant, can be included </w:t>
-      </w:r>
-      <w:r>
-        <w:t xml:space="preserve">in analyses. [Move to next sub-slide] </w:t>
-      </w:r>
-      <w:r>
-        <w:t xml:space="preserve">In general, having a probability distribution of competing </w:t>
-      </w:r>
-      <w:proofErr w:type="spellStart"/>
-      <w:r>
-        <w:t>stemmatic</w:t>
-      </w:r>
-      <w:proofErr w:type="spellEnd"/>
-      <w:r>
-        <w:t xml:space="preserve"> hypotheses enables us to measure just how certain we can be about the history of the text, the families of witnesses that arise in it, and which readings are the earliest. [Move to next sub-slide] </w:t>
-      </w:r>
-      <w:r>
-        <w:t xml:space="preserve">Finally, </w:t>
-      </w:r>
-      <w:r>
-        <w:t xml:space="preserve">if we have </w:t>
-      </w:r>
-      <w:r>
-        <w:t>multiple candidate</w:t>
-      </w:r>
-      <w:r>
-        <w:t xml:space="preserve"> stemmata in hand, </w:t>
-      </w:r>
-      <w:r>
-        <w:t>we can test their explanatory power at different variation units and reconcile them to address more complex cases of contamination. There isn’t time to get into the technical details here, but essentially, the local-genealogical principle can be applied with full-size stemmata like it can be with local stemmata. []</w:t>
-      </w:r>
-    </w:p>
-    <w:p/>
-    <w:p>
-      <w:r>
-        <w:t xml:space="preserve">8. To demonstrate the power </w:t>
-      </w:r>
-      <w:r>
-        <w:t xml:space="preserve">and potential limitations </w:t>
-      </w:r>
-      <w:r>
-        <w:t xml:space="preserve">of this approach, I’ve </w:t>
-      </w:r>
-      <w:r>
-        <w:t>applied it to four New Testament datasets at the variation units covered in the fifth edition of the UBS Greek New Testament. I used the UBS confidence rating</w:t>
-      </w:r>
-      <w:r>
-        <w:t>s</w:t>
-      </w:r>
-      <w:r>
-        <w:t xml:space="preserve"> as proxies for </w:t>
-      </w:r>
-      <w:r>
-        <w:t xml:space="preserve">the </w:t>
-      </w:r>
-      <w:r>
-        <w:t xml:space="preserve">relative </w:t>
-      </w:r>
-      <w:r>
-        <w:t xml:space="preserve">intrinsic probability of the UBS reading over </w:t>
-      </w:r>
-      <w:r>
-        <w:t>other variants</w:t>
-      </w:r>
-      <w:r>
-        <w:t xml:space="preserve"> readings. </w:t>
-      </w:r>
-      <w:r>
-        <w:t>I tagged transcriptional causes of transitions between readings as thoroughly as I could.</w:t>
-      </w:r>
-    </w:p>
-    <w:p>
-      <w:r>
-        <w:tab/>
-        <w:t>This is a visualization of the posterior distribution of stemmata for the UBS collation of 1 Peter</w:t>
-      </w:r>
-      <w:r>
-        <w:t>, with sixty-four witnesses and thirty-six variation units</w:t>
+        <w:t>.</w:t>
+      </w:r>
+      <w:r>
+        <w:t xml:space="preserve"> </w:t>
+      </w:r>
+      <w:r>
+        <w:t>T</w:t>
+      </w:r>
+      <w:r>
+        <w:t>he</w:t>
+      </w:r>
+      <w:r>
+        <w:t xml:space="preserve">se </w:t>
+      </w:r>
+      <w:r>
+        <w:t>frequencies</w:t>
+      </w:r>
+      <w:r>
+        <w:t>,</w:t>
+      </w:r>
+      <w:r>
+        <w:t xml:space="preserve"> </w:t>
+      </w:r>
+      <w:r>
+        <w:t>in turn</w:t>
+      </w:r>
+      <w:r>
+        <w:t>,</w:t>
+      </w:r>
+      <w:r>
+        <w:t xml:space="preserve"> </w:t>
+      </w:r>
+      <w:r>
+        <w:t xml:space="preserve">are incorporated into </w:t>
+      </w:r>
+      <w:r>
+        <w:t>the probability calculations</w:t>
+      </w:r>
+      <w:r>
+        <w:t xml:space="preserve">. [Move to next sub-slide] Bayesian phylogenetics </w:t>
+      </w:r>
+      <w:r>
+        <w:t xml:space="preserve">also </w:t>
+      </w:r>
+      <w:r>
+        <w:t>supports the use of clock models</w:t>
+      </w:r>
+      <w:r>
+        <w:t>, which</w:t>
+      </w:r>
+      <w:r>
+        <w:t xml:space="preserve"> </w:t>
+      </w:r>
+      <w:r>
+        <w:t>allow us to treat branch lengths as durations of time</w:t>
+      </w:r>
+      <w:r>
+        <w:t xml:space="preserve">. This means that, in contrast with approaches that reduce witnesses to sequences of readings, Bayesian phylogenetics can incorporate the date ranges of witnesses to produce a more realistic model of textual history. [Move to next sub-slide] </w:t>
+      </w:r>
+      <w:r>
+        <w:t>This is especially helpful with versional and patristic witnesses, many of which can be dated more precisely than manuscripts</w:t>
+      </w:r>
+      <w:r>
+        <w:t xml:space="preserve"> and </w:t>
+      </w:r>
+      <w:r>
+        <w:t>can inform our analysis of</w:t>
+      </w:r>
+      <w:r>
+        <w:t xml:space="preserve"> textual history</w:t>
       </w:r>
       <w:r>
         <w:t xml:space="preserve">. </w:t>
       </w:r>
       <w:r>
-        <w:t xml:space="preserve">It’s rotated ninety degrees to make the labels more readable. </w:t>
-      </w:r>
-      <w:r>
-        <w:t xml:space="preserve">The branches are thick and well-resolved where the stemmata agree and light and blurry where the stemmata have little agreement. </w:t>
-      </w:r>
-      <w:r>
-        <w:t xml:space="preserve">Certain groupings are commonly identified in the stemmata, like the family of lectionaries and their connection to the Byzantine text, the proximity of Old Latin manuscripts to the Vulgate, and the relationship between the Syriac versions and the Armenian version. But much of what is happening in the middle and near the root of the stemma is cloudy. </w:t>
-      </w:r>
-      <w:r>
-        <w:t xml:space="preserve">The main reason for this is that we have an insufficient sample of variation units; we need </w:t>
-      </w:r>
-      <w:r>
-        <w:t>more data on how</w:t>
-      </w:r>
-      <w:r>
-        <w:t xml:space="preserve"> the witnesses split in order to </w:t>
-      </w:r>
-      <w:r>
-        <w:t xml:space="preserve">get a sharper picture of how the groups that formed later are related at earlier stages of the text. </w:t>
-      </w:r>
-      <w:r>
-        <w:t>And of course, even with the addition of further data, another potential source of uncertainty is</w:t>
-      </w:r>
-      <w:r>
-        <w:t xml:space="preserve"> contamination</w:t>
-      </w:r>
-      <w:r>
-        <w:t>, at least</w:t>
-      </w:r>
-      <w:r>
-        <w:t xml:space="preserve"> from non-Byzantine sources</w:t>
-      </w:r>
-      <w:r>
-        <w:t>.</w:t>
-      </w:r>
-      <w:r>
-        <w:t xml:space="preserve"> []</w:t>
-      </w:r>
-    </w:p>
-    <w:p/>
-    <w:p>
-      <w:r>
-        <w:lastRenderedPageBreak/>
-        <w:t xml:space="preserve">9. </w:t>
-      </w:r>
-      <w:r>
-        <w:t xml:space="preserve">The great cloud of witnesses </w:t>
-      </w:r>
-      <w:r>
-        <w:t>clears</w:t>
-      </w:r>
-      <w:r>
-        <w:t xml:space="preserve"> up a little bit for the UBS collation of Revelation, mostly because we have fewer witnesses and more variation units.</w:t>
-      </w:r>
-      <w:r>
-        <w:t xml:space="preserve"> </w:t>
-      </w:r>
-      <w:r>
-        <w:t>To make things more readable, I’ll switch to another helpful diagram. []</w:t>
-      </w:r>
-    </w:p>
-    <w:p/>
-    <w:p>
-      <w:r>
-        <w:t>10. This is the maximum clade credibility tree. It corresponds to the stemma in the posterior distribution whose subtrees or clades are most likely based on their appearance in the other stemmata from the distribution. Some obvious groupings have high probabilities: the two Coptic versions almost always appear together</w:t>
-      </w:r>
-      <w:r>
-        <w:t>;</w:t>
-      </w:r>
-      <w:r>
-        <w:t xml:space="preserve"> the Andreas Byzantine group is consistently identified</w:t>
-      </w:r>
-      <w:r>
-        <w:t xml:space="preserve"> by the majuscules 025 and 051, the minuscules 205 and 209, and Andreas’s commentary itself; the </w:t>
-      </w:r>
-      <w:proofErr w:type="spellStart"/>
-      <w:r>
-        <w:t>Koine</w:t>
-      </w:r>
-      <w:proofErr w:type="spellEnd"/>
-      <w:r>
-        <w:t xml:space="preserve"> group is almost always identified in the Byzantine majority and its earliest witness 046; as in 1 Peter, the Syriac versions are frequently paired and have some relationship with the Armenian version; and the Vulgate is closely related with the Old Latin manuscripts and Latin fathers. But </w:t>
-      </w:r>
-      <w:r>
-        <w:t>as the diagram makes clear, there is much less consistency in the higher-level groupings are much less obvious. The best way forward would be to incorporate more variation units than the small UBS sample. []</w:t>
-      </w:r>
-    </w:p>
-    <w:p/>
-    <w:p>
-      <w:r>
-        <w:t xml:space="preserve">11. </w:t>
-      </w:r>
-      <w:r>
-        <w:t xml:space="preserve">The UBS collation of Mark offers better coverage with 148 variation units. We can also make use of the recent and more extensive ECM collation to cover more of this book’s textual tradition. </w:t>
-      </w:r>
-      <w:r>
-        <w:t xml:space="preserve">A full stemma </w:t>
-      </w:r>
-      <w:r>
-        <w:t>of all 167 manuscript witnesses</w:t>
-      </w:r>
-      <w:r>
-        <w:t xml:space="preserve"> does not fit onto a slide, but I’ll share a few of the higher-probability families from its maximum clade credibility tree. Here</w:t>
-      </w:r>
-      <w:r>
-        <w:t xml:space="preserve"> we can see that</w:t>
-      </w:r>
-      <w:r>
-        <w:t xml:space="preserve"> </w:t>
-      </w:r>
-      <w:r>
-        <w:t xml:space="preserve">many of the </w:t>
-      </w:r>
-      <w:r>
-        <w:t xml:space="preserve">witnesses </w:t>
-      </w:r>
-      <w:r>
-        <w:t xml:space="preserve">that the CBGM classifies as closest </w:t>
-      </w:r>
-      <w:r>
-        <w:t xml:space="preserve">to the initial text are consistently </w:t>
-      </w:r>
-      <w:r>
-        <w:t>isolated to an early branch of the tradition. []</w:t>
+        <w:t xml:space="preserve">[Move to next sub-slide] </w:t>
+      </w:r>
+      <w:r>
+        <w:t xml:space="preserve">In general, a </w:t>
+      </w:r>
+      <w:r>
+        <w:t xml:space="preserve">posterior </w:t>
+      </w:r>
+      <w:r>
+        <w:t xml:space="preserve">probability distribution </w:t>
+      </w:r>
+      <w:r>
+        <w:t>of stemmata</w:t>
+      </w:r>
+      <w:r>
+        <w:t xml:space="preserve"> </w:t>
+      </w:r>
+      <w:r>
+        <w:t>gives</w:t>
+      </w:r>
+      <w:r>
+        <w:t xml:space="preserve"> us </w:t>
+      </w:r>
+      <w:r>
+        <w:t xml:space="preserve">a way </w:t>
+      </w:r>
+      <w:r>
+        <w:t xml:space="preserve">to measure just how certain we can be about the history of the text, the families of witnesses that arise in it, and which readings are the earliest. [Move to next sub-slide] </w:t>
+      </w:r>
+      <w:r>
+        <w:t>In addition,</w:t>
+      </w:r>
+      <w:r>
+        <w:t xml:space="preserve"> </w:t>
+      </w:r>
+      <w:r>
+        <w:t xml:space="preserve">we can test the explanatory power </w:t>
+      </w:r>
+      <w:r>
+        <w:t xml:space="preserve">of multiple stemmata </w:t>
+      </w:r>
+      <w:r>
+        <w:t xml:space="preserve">at different variation units and reconcile them to </w:t>
+      </w:r>
+      <w:r>
+        <w:t>account for</w:t>
+      </w:r>
+      <w:r>
+        <w:t xml:space="preserve"> more complex cases of contamination. [</w:t>
+      </w:r>
+      <w:r>
+        <w:t>2:30</w:t>
+      </w:r>
+      <w:r>
+        <w:t>]</w:t>
       </w:r>
     </w:p>
     <w:p/>
     <w:p>
       <w:pPr>
         <w:rPr>
-          <w:lang w:val="en-AU"/>
+          <w:color w:val="808080" w:themeColor="background1" w:themeShade="80"/>
         </w:rPr>
       </w:pPr>
       <w:r>
+        <w:rPr>
+          <w:color w:val="808080" w:themeColor="background1" w:themeShade="80"/>
+        </w:rPr>
+        <w:t>[</w:t>
+      </w:r>
+      <w:r>
+        <w:rPr>
+          <w:color w:val="808080" w:themeColor="background1" w:themeShade="80"/>
+        </w:rPr>
+        <w:t>There isn’t time to get into the technical details here, but essentially, the local-genealogical principle can be applied with full-size stemmata like it can be with local stemmata.</w:t>
+      </w:r>
+      <w:r>
+        <w:rPr>
+          <w:color w:val="808080" w:themeColor="background1" w:themeShade="80"/>
+        </w:rPr>
+        <w:t>]</w:t>
+      </w:r>
+    </w:p>
+    <w:p/>
+    <w:p>
+      <w:r>
+        <w:t xml:space="preserve">8. </w:t>
+      </w:r>
+      <w:r>
+        <w:t>For a demonstration</w:t>
+      </w:r>
+      <w:r>
+        <w:t xml:space="preserve">, I’ve </w:t>
+      </w:r>
+      <w:r>
+        <w:t xml:space="preserve">applied </w:t>
+      </w:r>
+      <w:r>
+        <w:t>this approach</w:t>
+      </w:r>
+      <w:r>
+        <w:t xml:space="preserve"> to </w:t>
+      </w:r>
+      <w:r>
+        <w:t>a few</w:t>
+      </w:r>
+      <w:r>
+        <w:t xml:space="preserve"> New Testament datasets at the variation units covered in the fifth edition of the UBS Greek New Testament. I used the UBS confidence rating</w:t>
+      </w:r>
+      <w:r>
+        <w:t>s</w:t>
+      </w:r>
+      <w:r>
+        <w:t xml:space="preserve"> as proxies for </w:t>
+      </w:r>
+      <w:r>
+        <w:t xml:space="preserve">the </w:t>
+      </w:r>
+      <w:r>
+        <w:t xml:space="preserve">relative </w:t>
+      </w:r>
+      <w:r>
+        <w:t xml:space="preserve">intrinsic probability of the UBS reading over </w:t>
+      </w:r>
+      <w:r>
+        <w:t>other variants</w:t>
+      </w:r>
+      <w:r>
+        <w:t xml:space="preserve"> readings. </w:t>
+      </w:r>
+      <w:r>
+        <w:t xml:space="preserve">I tagged transcriptional causes of transitions between readings </w:t>
+      </w:r>
+      <w:r>
+        <w:t>myself</w:t>
+      </w:r>
+      <w:r>
+        <w:t>.</w:t>
+      </w:r>
+    </w:p>
+    <w:p>
+      <w:r>
+        <w:tab/>
+        <w:t>This is a visualization of the posterior distribution of stemmata for the UBS collation of 1 Peter</w:t>
+      </w:r>
+      <w:r>
+        <w:t>, with sixty-four witnesses and thirty-six variation units</w:t>
+      </w:r>
+      <w:r>
+        <w:t xml:space="preserve">. </w:t>
+      </w:r>
+      <w:r>
+        <w:t xml:space="preserve">It’s rotated ninety degrees to make the labels more readable. </w:t>
+      </w:r>
+      <w:r>
+        <w:t xml:space="preserve">The branches are thick and well-resolved where the stemmata agree and light and blurry where the stemmata </w:t>
+      </w:r>
+      <w:r>
+        <w:t>disagree</w:t>
+      </w:r>
+      <w:r>
+        <w:t xml:space="preserve">. </w:t>
+      </w:r>
+      <w:r>
+        <w:t xml:space="preserve">Certain groupings are commonly identified in the stemmata, like the family of lectionaries and their connection to the Byzantine text, the proximity of Old Latin manuscripts to the Vulgate, and the relationship between the Syriac versions and the Armenian version. But much of what is happening in the middle and near the root of the stemma is cloudy. </w:t>
+      </w:r>
+      <w:r>
+        <w:t xml:space="preserve">The main reason for this is that we have an insufficient sample of variation units; we need </w:t>
+      </w:r>
+      <w:r>
+        <w:t>more data on how</w:t>
+      </w:r>
+      <w:r>
+        <w:t xml:space="preserve"> the witnesses split </w:t>
+      </w:r>
+      <w:proofErr w:type="gramStart"/>
+      <w:r>
+        <w:t>in order to</w:t>
+      </w:r>
+      <w:proofErr w:type="gramEnd"/>
+      <w:r>
+        <w:t xml:space="preserve"> </w:t>
+      </w:r>
+      <w:r>
+        <w:t xml:space="preserve">get a sharper picture of how the groups that formed later are related at earlier stages of the text. </w:t>
+      </w:r>
+      <w:r>
+        <w:t>And of course, even with the addition of further data, another potential source of uncertainty is</w:t>
+      </w:r>
+      <w:r>
+        <w:t xml:space="preserve"> contamination</w:t>
+      </w:r>
+      <w:r>
+        <w:t>, at least</w:t>
+      </w:r>
+      <w:r>
+        <w:t xml:space="preserve"> from non-Byzantine sources</w:t>
+      </w:r>
+      <w:r>
+        <w:t>.</w:t>
+      </w:r>
+      <w:r>
+        <w:t xml:space="preserve"> [</w:t>
+      </w:r>
+      <w:r>
+        <w:t>1:30</w:t>
+      </w:r>
+      <w:r>
+        <w:t>]</w:t>
+      </w:r>
+    </w:p>
+    <w:p/>
+    <w:p>
+      <w:r>
+        <w:t xml:space="preserve">9. </w:t>
+      </w:r>
+      <w:r>
+        <w:t xml:space="preserve">The great cloud of witnesses </w:t>
+      </w:r>
+      <w:r>
+        <w:t>clears</w:t>
+      </w:r>
+      <w:r>
+        <w:t xml:space="preserve"> up a little bit for the UBS collation of Revelation, mostly because we have fewer witnesses and more variation units.</w:t>
+      </w:r>
+      <w:r>
+        <w:t xml:space="preserve"> </w:t>
+      </w:r>
+      <w:r>
+        <w:t>To make things more readable, I’ll switch to another helpful diagram. [</w:t>
+      </w:r>
+      <w:r>
+        <w:t>0:15</w:t>
+      </w:r>
+      <w:r>
+        <w:t>]</w:t>
+      </w:r>
+    </w:p>
+    <w:p/>
+    <w:p>
+      <w:r>
+        <w:lastRenderedPageBreak/>
+        <w:t xml:space="preserve">10. This is the maximum clade credibility tree. It corresponds to the stemma in the posterior distribution whose subtrees or clades are </w:t>
+      </w:r>
+      <w:r>
+        <w:t>best attested among all</w:t>
+      </w:r>
+      <w:r>
+        <w:t xml:space="preserve"> the</w:t>
+      </w:r>
+      <w:r>
+        <w:t xml:space="preserve"> sample stemmata</w:t>
+      </w:r>
+      <w:r>
+        <w:t>. Some obvious groupings have high probabilities: the two Coptic versions almost always appear together</w:t>
+      </w:r>
+      <w:r>
+        <w:t>;</w:t>
+      </w:r>
+      <w:r>
+        <w:t xml:space="preserve"> the Andreas </w:t>
+      </w:r>
+      <w:r>
+        <w:t xml:space="preserve">and </w:t>
+      </w:r>
+      <w:proofErr w:type="spellStart"/>
+      <w:r>
+        <w:t>Koine</w:t>
+      </w:r>
+      <w:proofErr w:type="spellEnd"/>
+      <w:r>
+        <w:t xml:space="preserve"> </w:t>
+      </w:r>
+      <w:r>
+        <w:t>Byzantine group</w:t>
+      </w:r>
+      <w:r>
+        <w:t>s</w:t>
+      </w:r>
+      <w:r>
+        <w:t xml:space="preserve"> </w:t>
+      </w:r>
+      <w:r>
+        <w:t>are</w:t>
+      </w:r>
+      <w:r>
+        <w:t xml:space="preserve"> consistently identified</w:t>
+      </w:r>
+      <w:r>
+        <w:t xml:space="preserve">; as in 1 Peter, the Syriac versions </w:t>
+      </w:r>
+      <w:r>
+        <w:t xml:space="preserve">cluster together, with </w:t>
+      </w:r>
+      <w:r>
+        <w:t>the Armenian version</w:t>
+      </w:r>
+      <w:r>
+        <w:t xml:space="preserve"> as an apparent cousin</w:t>
+      </w:r>
+      <w:r>
+        <w:t xml:space="preserve">; and the Vulgate is closely related </w:t>
+      </w:r>
+      <w:r>
+        <w:t>to</w:t>
+      </w:r>
+      <w:r>
+        <w:t xml:space="preserve"> the Old Latin manuscripts and Latin fathers. But </w:t>
+      </w:r>
+      <w:r>
+        <w:t>the higher-level groupings</w:t>
+      </w:r>
+      <w:r>
+        <w:t xml:space="preserve"> are much less consistent</w:t>
+      </w:r>
+      <w:r>
+        <w:t>. [</w:t>
+      </w:r>
+      <w:r>
+        <w:t>0:35</w:t>
+      </w:r>
+      <w:r>
+        <w:t>]</w:t>
+      </w:r>
+    </w:p>
+    <w:p/>
+    <w:p>
+      <w:r>
+        <w:t xml:space="preserve">11. </w:t>
+      </w:r>
+      <w:r>
+        <w:t xml:space="preserve">The UBS collation of Mark offers </w:t>
+      </w:r>
+      <w:r>
+        <w:t xml:space="preserve">still </w:t>
+      </w:r>
+      <w:r>
+        <w:t xml:space="preserve">better coverage with 148 variation units. We can also make use of the recent and more extensive ECM collation to cover more of this book’s textual tradition. </w:t>
+      </w:r>
+      <w:r>
+        <w:t xml:space="preserve">A full stemma </w:t>
+      </w:r>
+      <w:r>
+        <w:t>of all 167 manuscript witnesses</w:t>
+      </w:r>
+      <w:r>
+        <w:t xml:space="preserve"> does not fit onto a slide, but I’ll share a few of the higher-probability families from its maximum clade credibility tree. Here</w:t>
+      </w:r>
+      <w:r>
+        <w:t xml:space="preserve"> we can see that</w:t>
+      </w:r>
+      <w:r>
+        <w:t xml:space="preserve"> </w:t>
+      </w:r>
+      <w:r>
+        <w:t xml:space="preserve">many of the </w:t>
+      </w:r>
+      <w:r>
+        <w:t xml:space="preserve">witnesses </w:t>
+      </w:r>
+      <w:r>
+        <w:t xml:space="preserve">that the CBGM classifies as closest </w:t>
+      </w:r>
+      <w:r>
+        <w:t xml:space="preserve">to the initial text are consistently </w:t>
+      </w:r>
+      <w:r>
+        <w:t>isolated to an early branch of the tradition. [</w:t>
+      </w:r>
+      <w:r>
+        <w:t>0:35</w:t>
+      </w:r>
+      <w:r>
+        <w:t>]</w:t>
+      </w:r>
+    </w:p>
+    <w:p/>
+    <w:p>
+      <w:pPr>
+        <w:rPr>
+          <w:lang w:val="en-AU"/>
+        </w:rPr>
+      </w:pPr>
+      <w:r>
         <w:t xml:space="preserve">12. Family </w:t>
       </w:r>
       <w:r>
@@ -1595,13 +2052,37 @@
         <w:rPr>
           <w:lang w:val="en-AU"/>
         </w:rPr>
-        <w:t>proceeded from a single lost ancestor</w:t>
-      </w:r>
-      <w:r>
-        <w:rPr>
-          <w:lang w:val="en-AU"/>
-        </w:rPr>
-        <w:t>. []</w:t>
+        <w:t xml:space="preserve">proceeded from </w:t>
+      </w:r>
+      <w:r>
+        <w:rPr>
+          <w:lang w:val="en-AU"/>
+        </w:rPr>
+        <w:t xml:space="preserve">the same </w:t>
+      </w:r>
+      <w:r>
+        <w:rPr>
+          <w:lang w:val="en-AU"/>
+        </w:rPr>
+        <w:t>lost ancestor</w:t>
+      </w:r>
+      <w:r>
+        <w:rPr>
+          <w:lang w:val="en-AU"/>
+        </w:rPr>
+        <w:t>. [</w:t>
+      </w:r>
+      <w:r>
+        <w:rPr>
+          <w:lang w:val="en-AU"/>
+        </w:rPr>
+        <w:t>0:15</w:t>
+      </w:r>
+      <w:r>
+        <w:rPr>
+          <w:lang w:val="en-AU"/>
+        </w:rPr>
+        <w:t>]</w:t>
       </w:r>
     </w:p>
     <w:p>
@@ -1621,7 +2102,33 @@
         <w:rPr>
           <w:lang w:val="en-AU"/>
         </w:rPr>
-        <w:t>13. Thanks to the ECM’s inclusion of many of its witnesses, the Byzantine Family 1216 is clearly identified in all of the best-found stemmata. []</w:t>
+        <w:t xml:space="preserve">13. Thanks to the ECM’s inclusion of many of its witnesses, the Byzantine Family 1216 is clearly identified in </w:t>
+      </w:r>
+      <w:proofErr w:type="gramStart"/>
+      <w:r>
+        <w:rPr>
+          <w:lang w:val="en-AU"/>
+        </w:rPr>
+        <w:t>all of</w:t>
+      </w:r>
+      <w:proofErr w:type="gramEnd"/>
+      <w:r>
+        <w:rPr>
+          <w:lang w:val="en-AU"/>
+        </w:rPr>
+        <w:t xml:space="preserve"> the best-found stemmata. [</w:t>
+      </w:r>
+      <w:r>
+        <w:rPr>
+          <w:lang w:val="en-AU"/>
+        </w:rPr>
+        <w:t>0:10</w:t>
+      </w:r>
+      <w:r>
+        <w:rPr>
+          <w:lang w:val="en-AU"/>
+        </w:rPr>
+        <w:t>]</w:t>
       </w:r>
     </w:p>
     <w:p>
@@ -1711,7 +2218,19 @@
         <w:rPr>
           <w:lang w:val="en-AU"/>
         </w:rPr>
-        <w:t>. []</w:t>
+        <w:t>. [</w:t>
+      </w:r>
+      <w:r>
+        <w:rPr>
+          <w:lang w:val="en-AU"/>
+        </w:rPr>
+        <w:t>0:35</w:t>
+      </w:r>
+      <w:r>
+        <w:rPr>
+          <w:lang w:val="en-AU"/>
+        </w:rPr>
+        <w:t>]</w:t>
       </w:r>
     </w:p>
     <w:p/>
@@ -1729,7 +2248,13 @@
         <w:t>And here we have</w:t>
       </w:r>
       <w:r>
-        <w:t xml:space="preserve"> a plot of the posterior distributions for the rates of different types of scribal changes. </w:t>
+        <w:t xml:space="preserve"> a plot of the posterior distributions for the rates of different types of scribal changes</w:t>
+      </w:r>
+      <w:r>
+        <w:t xml:space="preserve"> in Mark</w:t>
+      </w:r>
+      <w:r>
+        <w:t xml:space="preserve">. </w:t>
       </w:r>
       <w:r>
         <w:t>We can</w:t>
@@ -1749,7 +2274,7 @@
       </w:r>
       <w:proofErr w:type="spellEnd"/>
       <w:r>
-        <w:t>, plotted in green, are about as prevalent as visual errors and clarifications to the sense</w:t>
+        <w:t>, plotted in green, are about as prevalent as visual errors and clarifications</w:t>
       </w:r>
       <w:r>
         <w:t xml:space="preserve">, which </w:t>
@@ -1764,7 +2289,10 @@
         <w:t xml:space="preserve">But </w:t>
       </w:r>
       <w:r>
-        <w:t>the most common types of changes were</w:t>
+        <w:t xml:space="preserve">the most common types of changes </w:t>
+      </w:r>
+      <w:r>
+        <w:t>are</w:t>
       </w:r>
       <w:r>
         <w:t xml:space="preserve"> misspellings involving </w:t>
@@ -1794,28 +2322,48 @@
         <w:t>.</w:t>
       </w:r>
       <w:r>
-        <w:t xml:space="preserve"> This last curve is especially significant, because it confirms our suspicion that the influence of the Byzantine tradition was widespread</w:t>
-      </w:r>
-      <w:r>
-        <w:t xml:space="preserve"> </w:t>
-      </w:r>
-      <w:r>
-        <w:t>and powerful</w:t>
-      </w:r>
-      <w:r>
-        <w:t>, and it indicates the importance of modeling this influence transcriptionally</w:t>
+        <w:t xml:space="preserve"> This last </w:t>
+      </w:r>
+      <w:r>
+        <w:t>plot</w:t>
+      </w:r>
+      <w:r>
+        <w:t xml:space="preserve"> is especially significant, because it </w:t>
+      </w:r>
+      <w:r>
+        <w:t>suggests that</w:t>
+      </w:r>
+      <w:r>
+        <w:t xml:space="preserve"> </w:t>
+      </w:r>
+      <w:r>
+        <w:t xml:space="preserve">the </w:t>
+      </w:r>
+      <w:r>
+        <w:t>Byzantine</w:t>
+      </w:r>
+      <w:r>
+        <w:t xml:space="preserve"> </w:t>
+      </w:r>
+      <w:r>
+        <w:t>tradition frequently influenced scribes</w:t>
       </w:r>
       <w:r>
         <w:t xml:space="preserve">. </w:t>
       </w:r>
       <w:r>
-        <w:t>[]</w:t>
+        <w:t>[</w:t>
+      </w:r>
+      <w:r>
+        <w:t>0:40</w:t>
+      </w:r>
+      <w:r>
+        <w:t>]</w:t>
       </w:r>
     </w:p>
     <w:p/>
     <w:p>
       <w:r>
-        <w:lastRenderedPageBreak/>
         <w:t xml:space="preserve">16. </w:t>
       </w:r>
       <w:r>
@@ -1825,16 +2373,19 @@
         <w:t xml:space="preserve"> </w:t>
       </w:r>
       <w:r>
-        <w:t xml:space="preserve">This is why its branches in the middle of stemma and </w:t>
-      </w:r>
-      <w:r>
-        <w:t>near</w:t>
-      </w:r>
-      <w:r>
-        <w:t xml:space="preserve"> the root are poorly resolved. </w:t>
-      </w:r>
-      <w:r>
-        <w:t>[]</w:t>
+        <w:t>As we’ve come to expect, the upper branches are less resolved</w:t>
+      </w:r>
+      <w:r>
+        <w:t xml:space="preserve">. </w:t>
+      </w:r>
+      <w:r>
+        <w:t>[</w:t>
+      </w:r>
+      <w:r>
+        <w:t>0:20</w:t>
+      </w:r>
+      <w:r>
+        <w:t>]</w:t>
       </w:r>
     </w:p>
     <w:p/>
@@ -1893,13 +2444,94 @@
         <w:ind w:firstLine="720"/>
       </w:pPr>
       <w:r>
-        <w:t xml:space="preserve">It must be stressed that these results are all preliminary in nature and illustrate this approach’s applicability in terms of breadth rather than depth. The UBS datasets were chosen for their availability and ease of use, but most of us know already that they are not sufficient for reconstructing a history of the text. But </w:t>
+        <w:t xml:space="preserve">I </w:t>
+      </w:r>
+      <w:r>
+        <w:t>must</w:t>
+      </w:r>
+      <w:r>
+        <w:t xml:space="preserve"> stress that</w:t>
+      </w:r>
+      <w:r>
+        <w:t xml:space="preserve"> </w:t>
+      </w:r>
+      <w:proofErr w:type="gramStart"/>
+      <w:r>
+        <w:t>all</w:t>
+      </w:r>
+      <w:r>
+        <w:t xml:space="preserve"> of</w:t>
+      </w:r>
+      <w:proofErr w:type="gramEnd"/>
+      <w:r>
+        <w:t xml:space="preserve"> the results so far </w:t>
+      </w:r>
+      <w:r>
+        <w:t>have been</w:t>
+      </w:r>
+      <w:r>
+        <w:t xml:space="preserve"> preliminary</w:t>
+      </w:r>
+      <w:r>
+        <w:t xml:space="preserve">, illustrating </w:t>
+      </w:r>
+      <w:r>
+        <w:t xml:space="preserve">this approach’s applicability in breadth rather than depth. </w:t>
+      </w:r>
+      <w:r>
+        <w:t>I chose t</w:t>
+      </w:r>
+      <w:r>
+        <w:t xml:space="preserve">he UBS datasets for their </w:t>
+      </w:r>
+      <w:r>
+        <w:lastRenderedPageBreak/>
+        <w:t xml:space="preserve">availability and ease of use, but </w:t>
+      </w:r>
+      <w:r>
+        <w:t xml:space="preserve">as </w:t>
+      </w:r>
+      <w:r>
+        <w:t>most of us</w:t>
+      </w:r>
+      <w:r>
+        <w:t xml:space="preserve"> </w:t>
+      </w:r>
+      <w:r>
+        <w:t>already</w:t>
+      </w:r>
+      <w:r>
+        <w:t xml:space="preserve"> know</w:t>
+      </w:r>
+      <w:r>
+        <w:t xml:space="preserve">, the UBS data is not </w:t>
+      </w:r>
+      <w:r>
+        <w:t xml:space="preserve">sufficient for </w:t>
+      </w:r>
+      <w:r>
+        <w:t>inferring</w:t>
+      </w:r>
+      <w:r>
+        <w:t xml:space="preserve"> a history of the text. </w:t>
+      </w:r>
+      <w:r>
+        <w:t>So,</w:t>
+      </w:r>
+      <w:r>
+        <w:t xml:space="preserve"> </w:t>
       </w:r>
       <w:r>
         <w:t xml:space="preserve">to end this talk on a more promising note, I’ll give you a preview of what I’ve already achieved with a fuller dataset of Ephesians… </w:t>
       </w:r>
       <w:r>
-        <w:t>[]</w:t>
+        <w:t>[</w:t>
+      </w:r>
+      <w:r>
+        <w:t>0:50</w:t>
+      </w:r>
+      <w:r>
+        <w:t>]</w:t>
       </w:r>
     </w:p>
     <w:p/>
@@ -1908,10 +2540,7 @@
         <w:t xml:space="preserve">18. </w:t>
       </w:r>
       <w:r>
-        <w:t xml:space="preserve">This is the posterior distribution of stemmata for Ephesians based on my collation of the IGNTP transcriptions. It covers 195 witnesses and 915 variation units. </w:t>
-      </w:r>
-      <w:r>
-        <w:t xml:space="preserve">I’ve rotated the plot so that the root of the stemma is at the top. </w:t>
+        <w:t xml:space="preserve">This is the posterior distribution of stemmata for Ephesians based on my collation of the IGNTP transcriptions. It covers 195 witnesses and 915 variation units. I’ve rotated the plot so that the root of the stemma is at the top. </w:t>
       </w:r>
       <w:r>
         <w:t>T</w:t>
@@ -1935,22 +2564,200 @@
         <w:t xml:space="preserve">, </w:t>
       </w:r>
       <w:r>
-        <w:t>Bayesian phylogenetics can converge on a history of the text that is well-resolved even at the early stages of transmission. []</w:t>
+        <w:t>Bayesian phylogenetics can converge on a history of the text that is well-resolved even at the early stages of transmission. [</w:t>
+      </w:r>
+      <w:r>
+        <w:t>0:40</w:t>
+      </w:r>
+      <w:r>
+        <w:t>]</w:t>
       </w:r>
     </w:p>
     <w:p/>
     <w:p>
       <w:r>
-        <w:t xml:space="preserve">19. The full story is forthcoming in my PhD thesis, which is set to be done in about a year and a half. </w:t>
-      </w:r>
-      <w:r>
-        <w:t>For now,</w:t>
-      </w:r>
-      <w:r>
-        <w:t xml:space="preserve"> </w:t>
-      </w:r>
-      <w:r>
-        <w:t xml:space="preserve">I’ll leave you with some links to papers with more technical details, and I’ll close with a reminder that </w:t>
+        <w:t xml:space="preserve">19. </w:t>
+      </w:r>
+      <w:r>
+        <w:t>All will be revealed soon</w:t>
+      </w:r>
+      <w:r>
+        <w:t xml:space="preserve"> in the form of</w:t>
+      </w:r>
+      <w:r>
+        <w:t xml:space="preserve"> my PhD thesis</w:t>
+      </w:r>
+      <w:r>
+        <w:t>.</w:t>
+      </w:r>
+      <w:r>
+        <w:t xml:space="preserve"> </w:t>
+      </w:r>
+      <w:r>
+        <w:t>Until then, you can learn more from these technical</w:t>
+      </w:r>
+      <w:r>
+        <w:t xml:space="preserve"> paper</w:t>
+      </w:r>
+      <w:r>
+        <w:t xml:space="preserve">s, and you can </w:t>
+      </w:r>
+      <w:r>
+        <w:t xml:space="preserve">freely </w:t>
+      </w:r>
+      <w:r>
+        <w:t xml:space="preserve">access the datasets and outputs from </w:t>
+      </w:r>
+      <w:r>
+        <w:t>today’s</w:t>
+      </w:r>
+      <w:r>
+        <w:t xml:space="preserve"> </w:t>
+      </w:r>
+      <w:r>
+        <w:t>examples</w:t>
+      </w:r>
+      <w:r>
+        <w:t xml:space="preserve"> </w:t>
+      </w:r>
+      <w:r>
+        <w:t>online.</w:t>
+      </w:r>
+    </w:p>
+    <w:p>
+      <w:pPr>
+        <w:ind w:firstLine="720"/>
+      </w:pPr>
+      <w:r>
+        <w:t xml:space="preserve">I’ll close with </w:t>
+      </w:r>
+      <w:r>
+        <w:t>an important, but easily forgotten principle of textual criticism</w:t>
+      </w:r>
+      <w:r>
+        <w:t xml:space="preserve">: the more information you bring </w:t>
+      </w:r>
+      <w:r>
+        <w:t xml:space="preserve">to </w:t>
+      </w:r>
+      <w:r>
+        <w:t>a textual tradition</w:t>
+      </w:r>
+      <w:r>
+        <w:t>, the more</w:t>
+      </w:r>
+      <w:r>
+        <w:t xml:space="preserve"> </w:t>
+      </w:r>
+      <w:r>
+        <w:t xml:space="preserve">you can </w:t>
+      </w:r>
+      <w:r>
+        <w:t>get out</w:t>
+      </w:r>
+      <w:r>
+        <w:t xml:space="preserve"> </w:t>
+      </w:r>
+      <w:r>
+        <w:t>of</w:t>
+      </w:r>
+      <w:r>
+        <w:t xml:space="preserve"> it.</w:t>
+      </w:r>
+      <w:r>
+        <w:t xml:space="preserve"> Bayesian phylogenetics exemplifies this principle</w:t>
+      </w:r>
+      <w:r>
+        <w:t xml:space="preserve"> in several ways. It</w:t>
+      </w:r>
+      <w:r>
+        <w:t xml:space="preserve"> incorpora</w:t>
+      </w:r>
+      <w:r>
+        <w:t>tes</w:t>
+      </w:r>
+      <w:r>
+        <w:t xml:space="preserve"> intrinsic </w:t>
+      </w:r>
+      <w:r>
+        <w:t>probabilities in a way that is sensitive to their probabilistic nature</w:t>
+      </w:r>
+      <w:r>
+        <w:t xml:space="preserve">. It </w:t>
+      </w:r>
+      <w:r>
+        <w:t>quantifies</w:t>
+      </w:r>
+      <w:r>
+        <w:t xml:space="preserve"> transcriptional probabilities</w:t>
+      </w:r>
+      <w:r>
+        <w:t xml:space="preserve"> and applies them rigorously</w:t>
+      </w:r>
+      <w:r>
+        <w:t>.</w:t>
+      </w:r>
+      <w:r>
+        <w:t xml:space="preserve"> </w:t>
+      </w:r>
+      <w:r>
+        <w:t xml:space="preserve">Most importantly, it </w:t>
+      </w:r>
+      <w:r>
+        <w:t xml:space="preserve">measures </w:t>
+      </w:r>
+      <w:r>
+        <w:t>how certain we can be about genealogical histories that</w:t>
+      </w:r>
+      <w:r>
+        <w:t xml:space="preserve"> account for </w:t>
+      </w:r>
+      <w:r>
+        <w:t xml:space="preserve">these </w:t>
+      </w:r>
+      <w:r>
+        <w:t xml:space="preserve">internal </w:t>
+      </w:r>
+      <w:r>
+        <w:t xml:space="preserve">factors </w:t>
+      </w:r>
+      <w:r>
+        <w:t>and</w:t>
+      </w:r>
+      <w:r>
+        <w:t xml:space="preserve"> the</w:t>
+      </w:r>
+      <w:r>
+        <w:t xml:space="preserve"> external evidence. With such a powerful approach at hand, </w:t>
+      </w:r>
+      <w:r>
+        <w:t xml:space="preserve">we have every reason to bring as much knowledge as we can to </w:t>
+      </w:r>
+      <w:proofErr w:type="spellStart"/>
+      <w:r>
+        <w:t>our</w:t>
+      </w:r>
+      <w:proofErr w:type="spellEnd"/>
+      <w:r>
+        <w:t xml:space="preserve"> task. </w:t>
+      </w:r>
+      <w:r>
+        <w:t>S</w:t>
+      </w:r>
+      <w:r>
+        <w:t xml:space="preserve">urely </w:t>
+      </w:r>
+      <w:r>
+        <w:t xml:space="preserve">that’s </w:t>
+      </w:r>
+      <w:r>
+        <w:t>what Dr. Hort would have wanted. [</w:t>
+      </w:r>
+      <w:r>
+        <w:t>1:00</w:t>
+      </w:r>
+      <w:r>
+        <w:t>]</w:t>
       </w:r>
     </w:p>
     <w:sectPr>

</xml_diff>

<commit_message>
Revised some slides and concluding remarks
</commit_message>
<xml_diff>
--- a/docx/sbl-2023-talk-notes.docx
+++ b/docx/sbl-2023-talk-notes.docx
@@ -600,15 +600,7 @@
         <w:t xml:space="preserve"> The main difference is that </w:t>
       </w:r>
       <w:r>
-        <w:t xml:space="preserve">we </w:t>
-      </w:r>
-      <w:proofErr w:type="gramStart"/>
-      <w:r>
-        <w:t>have to</w:t>
-      </w:r>
-      <w:proofErr w:type="gramEnd"/>
-      <w:r>
-        <w:t xml:space="preserve"> rate every reading</w:t>
+        <w:t>we have to rate every reading</w:t>
       </w:r>
       <w:r>
         <w:t>,</w:t>
@@ -655,13 +647,8 @@
       <w:r>
         <w:t xml:space="preserve"> </w:t>
       </w:r>
-      <w:proofErr w:type="gramStart"/>
-      <w:r>
-        <w:t>So</w:t>
-      </w:r>
-      <w:proofErr w:type="gramEnd"/>
-      <w:r>
-        <w:t xml:space="preserve"> in</w:t>
+      <w:r>
+        <w:t>So in</w:t>
       </w:r>
       <w:r>
         <w:t xml:space="preserve"> this exampl</w:t>
@@ -865,15 +852,7 @@
         <w:t>or</w:t>
       </w:r>
       <w:r>
-        <w:t xml:space="preserve"> the evolution of the language; visual errors due to common mechanical causes; </w:t>
-      </w:r>
-      <w:proofErr w:type="spellStart"/>
-      <w:r>
-        <w:t>harmonizations</w:t>
-      </w:r>
-      <w:proofErr w:type="spellEnd"/>
-      <w:r>
-        <w:t xml:space="preserve">; and changes that conform to the standard Byzantine </w:t>
+        <w:t xml:space="preserve"> the evolution of the language; visual errors due to common mechanical causes; harmonizations; and changes that conform to the standard Byzantine </w:t>
       </w:r>
       <w:r>
         <w:t>text</w:t>
@@ -977,26 +956,10 @@
         <w:t>5. In line with Hort’s taxonomy, transcriptional evidence plays out in the possible transitions from one reading to another</w:t>
       </w:r>
       <w:r>
-        <w:t xml:space="preserve"> </w:t>
-      </w:r>
-      <w:proofErr w:type="gramStart"/>
-      <w:r>
-        <w:t>in a given</w:t>
-      </w:r>
-      <w:proofErr w:type="gramEnd"/>
-      <w:r>
-        <w:t xml:space="preserve"> variation unit</w:t>
-      </w:r>
-      <w:r>
-        <w:t xml:space="preserve">. </w:t>
-      </w:r>
-      <w:proofErr w:type="gramStart"/>
-      <w:r>
-        <w:t>So</w:t>
-      </w:r>
-      <w:proofErr w:type="gramEnd"/>
-      <w:r>
-        <w:t xml:space="preserve"> if one reading could have given rise to another by one or more causes, we can tag the corresponding transition with the applicable scribal change classes. The result is a mathematical object called a </w:t>
+        <w:t xml:space="preserve"> in a given variation unit</w:t>
+      </w:r>
+      <w:r>
+        <w:t xml:space="preserve">. So if one reading could have given rise to another by one or more causes, we can tag the corresponding transition with the applicable scribal change classes. The result is a mathematical object called a </w:t>
       </w:r>
       <w:r>
         <w:rPr>
@@ -1136,15 +1099,7 @@
         <w:t xml:space="preserve"> millions of</w:t>
       </w:r>
       <w:r>
-        <w:t xml:space="preserve"> competing </w:t>
-      </w:r>
-      <w:proofErr w:type="spellStart"/>
-      <w:r>
-        <w:t>stemmatic</w:t>
-      </w:r>
-      <w:proofErr w:type="spellEnd"/>
-      <w:r>
-        <w:t xml:space="preserve"> hypotheses</w:t>
+        <w:t xml:space="preserve"> competing stemmatic hypotheses</w:t>
       </w:r>
       <w:r>
         <w:t>, each of which</w:t>
@@ -1251,21 +1206,12 @@
       <w:r>
         <w:t xml:space="preserve"> using </w:t>
       </w:r>
-      <w:proofErr w:type="spellStart"/>
       <w:r>
         <w:rPr>
           <w:i/>
           <w:iCs/>
         </w:rPr>
-        <w:t>Bayes’s</w:t>
-      </w:r>
-      <w:proofErr w:type="spellEnd"/>
-      <w:r>
-        <w:rPr>
-          <w:i/>
-          <w:iCs/>
-        </w:rPr>
-        <w:t xml:space="preserve"> Rule</w:t>
+        <w:t>Bayes’s Rule</w:t>
       </w:r>
       <w:r>
         <w:t xml:space="preserve">, which </w:t>
@@ -1416,15 +1362,7 @@
         <w:t>S</w:t>
       </w:r>
       <w:r>
-        <w:t xml:space="preserve">o, to paraphrase our favorite apostle, what advantage does the Bayesian have, and what profit is a posterior distribution of </w:t>
-      </w:r>
-      <w:proofErr w:type="spellStart"/>
-      <w:r>
-        <w:t>stemmatic</w:t>
-      </w:r>
-      <w:proofErr w:type="spellEnd"/>
-      <w:r>
-        <w:t xml:space="preserve"> hypotheses? </w:t>
+        <w:t xml:space="preserve">o, to paraphrase our favorite apostle, what advantage does the Bayesian have, and what profit is a posterior distribution of stemmatic hypotheses? </w:t>
       </w:r>
       <w:r>
         <w:t>Well, a</w:t>
@@ -1664,19 +1602,7 @@
         <w:rPr>
           <w:color w:val="808080" w:themeColor="background1" w:themeShade="80"/>
         </w:rPr>
-        <w:t>[</w:t>
-      </w:r>
-      <w:r>
-        <w:rPr>
-          <w:color w:val="808080" w:themeColor="background1" w:themeShade="80"/>
-        </w:rPr>
-        <w:t>There isn’t time to get into the technical details here, but essentially, the local-genealogical principle can be applied with full-size stemmata like it can be with local stemmata.</w:t>
-      </w:r>
-      <w:r>
-        <w:rPr>
-          <w:color w:val="808080" w:themeColor="background1" w:themeShade="80"/>
-        </w:rPr>
-        <w:t>]</w:t>
+        <w:t>[There isn’t time to get into the technical details here, but essentially, the local-genealogical principle can be applied with full-size stemmata like it can be with local stemmata.]</w:t>
       </w:r>
     </w:p>
     <w:p/>
@@ -1769,15 +1695,7 @@
         <w:t>more data on how</w:t>
       </w:r>
       <w:r>
-        <w:t xml:space="preserve"> the witnesses split </w:t>
-      </w:r>
-      <w:proofErr w:type="gramStart"/>
-      <w:r>
-        <w:t>in order to</w:t>
-      </w:r>
-      <w:proofErr w:type="gramEnd"/>
-      <w:r>
-        <w:t xml:space="preserve"> </w:t>
+        <w:t xml:space="preserve"> the witnesses split in order to </w:t>
       </w:r>
       <w:r>
         <w:t xml:space="preserve">get a sharper picture of how the groups that formed later are related at earlier stages of the text. </w:t>
@@ -1859,15 +1777,7 @@
         <w:t xml:space="preserve"> the Andreas </w:t>
       </w:r>
       <w:r>
-        <w:t xml:space="preserve">and </w:t>
-      </w:r>
-      <w:proofErr w:type="spellStart"/>
-      <w:r>
-        <w:t>Koine</w:t>
-      </w:r>
-      <w:proofErr w:type="spellEnd"/>
-      <w:r>
-        <w:t xml:space="preserve"> </w:t>
+        <w:t xml:space="preserve">and Koine </w:t>
       </w:r>
       <w:r>
         <w:t>Byzantine group</w:t>
@@ -2102,21 +2012,7 @@
         <w:rPr>
           <w:lang w:val="en-AU"/>
         </w:rPr>
-        <w:t xml:space="preserve">13. Thanks to the ECM’s inclusion of many of its witnesses, the Byzantine Family 1216 is clearly identified in </w:t>
-      </w:r>
-      <w:proofErr w:type="gramStart"/>
-      <w:r>
-        <w:rPr>
-          <w:lang w:val="en-AU"/>
-        </w:rPr>
-        <w:t>all of</w:t>
-      </w:r>
-      <w:proofErr w:type="gramEnd"/>
-      <w:r>
-        <w:rPr>
-          <w:lang w:val="en-AU"/>
-        </w:rPr>
-        <w:t xml:space="preserve"> the best-found stemmata. [</w:t>
+        <w:t>13. Thanks to the ECM’s inclusion of many of its witnesses, the Byzantine Family 1216 is clearly identified in all of the best-found stemmata. [</w:t>
       </w:r>
       <w:r>
         <w:rPr>
@@ -2160,35 +2056,7 @@
         <w:rPr>
           <w:lang w:val="en-AU"/>
         </w:rPr>
-        <w:t xml:space="preserve"> multi-layered “Caesarean” group. One of the earliest splits in the tradition seems to have gone three ways, with Codex </w:t>
-      </w:r>
-      <w:proofErr w:type="spellStart"/>
-      <w:r>
-        <w:rPr>
-          <w:lang w:val="en-AU"/>
-        </w:rPr>
-        <w:t>Bezae</w:t>
-      </w:r>
-      <w:proofErr w:type="spellEnd"/>
-      <w:r>
-        <w:rPr>
-          <w:lang w:val="en-AU"/>
-        </w:rPr>
-        <w:t xml:space="preserve"> to the West, Codex </w:t>
-      </w:r>
-      <w:proofErr w:type="spellStart"/>
-      <w:r>
-        <w:rPr>
-          <w:lang w:val="en-AU"/>
-        </w:rPr>
-        <w:t>Washingtonianus</w:t>
-      </w:r>
-      <w:proofErr w:type="spellEnd"/>
-      <w:r>
-        <w:rPr>
-          <w:lang w:val="en-AU"/>
-        </w:rPr>
-        <w:t xml:space="preserve"> to the East, and a third branch with remnants of this early text. Within this middle branch, we have an early stratum </w:t>
+        <w:t xml:space="preserve"> multi-layered “Caesarean” group. One of the earliest splits in the tradition seems to have gone three ways, with Codex Bezae to the West, Codex Washingtonianus to the East, and a third branch with remnants of this early text. Within this middle branch, we have an early stratum </w:t>
       </w:r>
       <w:r>
         <w:rPr>
@@ -2266,15 +2134,7 @@
         <w:t xml:space="preserve"> that</w:t>
       </w:r>
       <w:r>
-        <w:t xml:space="preserve"> </w:t>
-      </w:r>
-      <w:proofErr w:type="spellStart"/>
-      <w:r>
-        <w:t>harmonizations</w:t>
-      </w:r>
-      <w:proofErr w:type="spellEnd"/>
-      <w:r>
-        <w:t>, plotted in green, are about as prevalent as visual errors and clarifications</w:t>
+        <w:t xml:space="preserve"> harmonizations, plotted in green, are about as prevalent as visual errors and clarifications</w:t>
       </w:r>
       <w:r>
         <w:t xml:space="preserve">, which </w:t>
@@ -2409,15 +2269,7 @@
         <w:t>s</w:t>
       </w:r>
       <w:r>
-        <w:t xml:space="preserve"> known groups, like Family 1739, the so-called “Western” tradition, the </w:t>
-      </w:r>
-      <w:proofErr w:type="spellStart"/>
-      <w:r>
-        <w:t>Harklean</w:t>
-      </w:r>
-      <w:proofErr w:type="spellEnd"/>
-      <w:r>
-        <w:t xml:space="preserve"> Syriac version and </w:t>
+        <w:t xml:space="preserve"> known groups, like Family 1739, the so-called “Western” tradition, the Harklean Syriac version and </w:t>
       </w:r>
       <w:r>
         <w:t xml:space="preserve">the </w:t>
@@ -2453,18 +2305,10 @@
         <w:t xml:space="preserve"> stress that</w:t>
       </w:r>
       <w:r>
-        <w:t xml:space="preserve"> </w:t>
-      </w:r>
-      <w:proofErr w:type="gramStart"/>
-      <w:r>
-        <w:t>all</w:t>
-      </w:r>
-      <w:r>
-        <w:t xml:space="preserve"> of</w:t>
-      </w:r>
-      <w:proofErr w:type="gramEnd"/>
-      <w:r>
-        <w:t xml:space="preserve"> the results so far </w:t>
+        <w:t xml:space="preserve"> all</w:t>
+      </w:r>
+      <w:r>
+        <w:t xml:space="preserve"> of the results so far </w:t>
       </w:r>
       <w:r>
         <w:t>have been</w:t>
@@ -2495,10 +2339,7 @@
         <w:t>most of us</w:t>
       </w:r>
       <w:r>
-        <w:t xml:space="preserve"> </w:t>
-      </w:r>
-      <w:r>
-        <w:t>already</w:t>
+        <w:t xml:space="preserve"> already</w:t>
       </w:r>
       <w:r>
         <w:t xml:space="preserve"> know</w:t>
@@ -2701,13 +2542,13 @@
         <w:t xml:space="preserve"> </w:t>
       </w:r>
       <w:r>
-        <w:t xml:space="preserve">Most importantly, it </w:t>
-      </w:r>
-      <w:r>
-        <w:t xml:space="preserve">measures </w:t>
-      </w:r>
-      <w:r>
-        <w:t>how certain we can be about genealogical histories that</w:t>
+        <w:t xml:space="preserve">Most importantly, </w:t>
+      </w:r>
+      <w:r>
+        <w:t>it gives us a framework for doing what was out of reach even for Hort and his successors—namely, assessing, and reconciling</w:t>
+      </w:r>
+      <w:r>
+        <w:t xml:space="preserve"> genealogical histories that</w:t>
       </w:r>
       <w:r>
         <w:t xml:space="preserve"> account for </w:t>
@@ -2731,15 +2572,7 @@
         <w:t xml:space="preserve"> external evidence. With such a powerful approach at hand, </w:t>
       </w:r>
       <w:r>
-        <w:t xml:space="preserve">we have every reason to bring as much knowledge as we can to </w:t>
-      </w:r>
-      <w:proofErr w:type="spellStart"/>
-      <w:r>
-        <w:t>our</w:t>
-      </w:r>
-      <w:proofErr w:type="spellEnd"/>
-      <w:r>
-        <w:t xml:space="preserve"> task. </w:t>
+        <w:t xml:space="preserve">we have every reason to bring as much knowledge as we can to our task. </w:t>
       </w:r>
       <w:r>
         <w:t>S</w:t>
@@ -2754,7 +2587,10 @@
         <w:t>what Dr. Hort would have wanted. [</w:t>
       </w:r>
       <w:r>
-        <w:t>1:00</w:t>
+        <w:t>1:</w:t>
+      </w:r>
+      <w:r>
+        <w:t>15</w:t>
       </w:r>
       <w:r>
         <w:t>]</w:t>

</xml_diff>

<commit_message>
Updated slides and script after full run-through
</commit_message>
<xml_diff>
--- a/docx/sbl-2023-talk-notes.docx
+++ b/docx/sbl-2023-talk-notes.docx
@@ -12,7 +12,13 @@
         <w:t xml:space="preserve">1. </w:t>
       </w:r>
       <w:r>
-        <w:t xml:space="preserve">I’m quite proud of the title I came up with for this talk. Since you’re in this room, I assume you already know </w:t>
+        <w:t>I’m quite proud of the title I came up with for this talk</w:t>
+      </w:r>
+      <w:r>
+        <w:t>, but I should probably start by explaining it</w:t>
+      </w:r>
+      <w:r>
+        <w:t xml:space="preserve">. Since you’re in this room, I assume you already know </w:t>
       </w:r>
       <w:r>
         <w:t>who</w:t>
@@ -175,7 +181,7 @@
         <w:t>.</w:t>
       </w:r>
       <w:r>
-        <w:t xml:space="preserve"> They are depicted here with only minimal spelling errors.</w:t>
+        <w:t xml:space="preserve"> They are depicted here with minimal spelling errors.</w:t>
       </w:r>
       <w:r>
         <w:t xml:space="preserve"> </w:t>
@@ -591,6 +597,9 @@
         <w:t>the one in the</w:t>
       </w:r>
       <w:r>
+        <w:t xml:space="preserve"> UBS</w:t>
+      </w:r>
+      <w:r>
         <w:t xml:space="preserve"> Greek New Testament</w:t>
       </w:r>
       <w:r>
@@ -600,7 +609,15 @@
         <w:t xml:space="preserve"> The main difference is that </w:t>
       </w:r>
       <w:r>
-        <w:t>we have to rate every reading</w:t>
+        <w:t xml:space="preserve">we </w:t>
+      </w:r>
+      <w:proofErr w:type="gramStart"/>
+      <w:r>
+        <w:t>have to</w:t>
+      </w:r>
+      <w:proofErr w:type="gramEnd"/>
+      <w:r>
+        <w:t xml:space="preserve"> rate every reading</w:t>
       </w:r>
       <w:r>
         <w:t>,</w:t>
@@ -624,19 +641,22 @@
         <w:t>the relative likelihood</w:t>
       </w:r>
       <w:r>
+        <w:t>s</w:t>
+      </w:r>
+      <w:r>
         <w:t xml:space="preserve"> </w:t>
       </w:r>
       <w:r>
         <w:t>of</w:t>
       </w:r>
       <w:r>
-        <w:t xml:space="preserve"> one variant reading </w:t>
-      </w:r>
-      <w:r>
-        <w:t>compared to another</w:t>
-      </w:r>
-      <w:r>
-        <w:t xml:space="preserve">. </w:t>
+        <w:t xml:space="preserve"> pairs of</w:t>
+      </w:r>
+      <w:r>
+        <w:t xml:space="preserve"> variant reading</w:t>
+      </w:r>
+      <w:r>
+        <w:t xml:space="preserve">s. </w:t>
       </w:r>
       <w:r>
         <w:t>A chain of such ratings will determine the probabilities of all readings</w:t>
@@ -647,8 +667,13 @@
       <w:r>
         <w:t xml:space="preserve"> </w:t>
       </w:r>
-      <w:r>
-        <w:t>So in</w:t>
+      <w:proofErr w:type="gramStart"/>
+      <w:r>
+        <w:t>So</w:t>
+      </w:r>
+      <w:proofErr w:type="gramEnd"/>
+      <w:r>
+        <w:t xml:space="preserve"> in</w:t>
       </w:r>
       <w:r>
         <w:t xml:space="preserve"> this exampl</w:t>
@@ -709,13 +734,25 @@
         <w:t xml:space="preserve"> </w:t>
       </w:r>
       <w:r>
-        <w:t>assign specific</w:t>
-      </w:r>
-      <w:r>
-        <w:t xml:space="preserve"> odds ratios </w:t>
-      </w:r>
-      <w:r>
-        <w:t>to these ratings</w:t>
+        <w:t>assign</w:t>
+      </w:r>
+      <w:r>
+        <w:t xml:space="preserve"> these ratings</w:t>
+      </w:r>
+      <w:r>
+        <w:t xml:space="preserve"> specific</w:t>
+      </w:r>
+      <w:r>
+        <w:t xml:space="preserve"> </w:t>
+      </w:r>
+      <w:r>
+        <w:t xml:space="preserve">numerical values as </w:t>
+      </w:r>
+      <w:r>
+        <w:t xml:space="preserve">odds ratios </w:t>
+      </w:r>
+      <w:r>
+        <w:t>like these,</w:t>
       </w:r>
       <w:r>
         <w:t xml:space="preserve"> </w:t>
@@ -852,7 +889,21 @@
         <w:t>or</w:t>
       </w:r>
       <w:r>
-        <w:t xml:space="preserve"> the evolution of the language; visual errors due to common mechanical causes; harmonizations; and changes that conform to the standard Byzantine </w:t>
+        <w:t xml:space="preserve"> the evolution of the language; visual errors due to common mechanical causes; </w:t>
+      </w:r>
+      <w:proofErr w:type="spellStart"/>
+      <w:r>
+        <w:t>harmonizations</w:t>
+      </w:r>
+      <w:proofErr w:type="spellEnd"/>
+      <w:r>
+        <w:t xml:space="preserve">; and </w:t>
+      </w:r>
+      <w:r>
+        <w:t>assimilations to</w:t>
+      </w:r>
+      <w:r>
+        <w:t xml:space="preserve"> the standard Byzantine </w:t>
       </w:r>
       <w:r>
         <w:t>text</w:t>
@@ -890,7 +941,19 @@
         <w:t xml:space="preserve">. But this is not a problem in Bayesian phylogenetics, because we </w:t>
       </w:r>
       <w:r>
-        <w:t>can treat them as parameters to be estimated in analysis. In other words, th</w:t>
+        <w:t xml:space="preserve">can treat them as parameters to be estimated in </w:t>
+      </w:r>
+      <w:r>
+        <w:t xml:space="preserve">the </w:t>
+      </w:r>
+      <w:r>
+        <w:t xml:space="preserve">analysis. </w:t>
+      </w:r>
+      <w:r>
+        <w:t>To put it more simply</w:t>
+      </w:r>
+      <w:r>
+        <w:t>, th</w:t>
       </w:r>
       <w:r>
         <w:t xml:space="preserve">is </w:t>
@@ -914,10 +977,18 @@
         <w:t>And b</w:t>
       </w:r>
       <w:r>
-        <w:t xml:space="preserve">y modeling Byzantine </w:t>
-      </w:r>
-      <w:r>
-        <w:t>assimilation</w:t>
+        <w:t xml:space="preserve">y modeling </w:t>
+      </w:r>
+      <w:r>
+        <w:t>“</w:t>
+      </w:r>
+      <w:proofErr w:type="spellStart"/>
+      <w:r>
+        <w:t>Byzantinization</w:t>
+      </w:r>
+      <w:proofErr w:type="spellEnd"/>
+      <w:r>
+        <w:t>”</w:t>
       </w:r>
       <w:r>
         <w:t xml:space="preserve"> as one such scribal habit, </w:t>
@@ -956,10 +1027,26 @@
         <w:t>5. In line with Hort’s taxonomy, transcriptional evidence plays out in the possible transitions from one reading to another</w:t>
       </w:r>
       <w:r>
-        <w:t xml:space="preserve"> in a given variation unit</w:t>
-      </w:r>
-      <w:r>
-        <w:t xml:space="preserve">. So if one reading could have given rise to another by one or more causes, we can tag the corresponding transition with the applicable scribal change classes. The result is a mathematical object called a </w:t>
+        <w:t xml:space="preserve"> </w:t>
+      </w:r>
+      <w:proofErr w:type="gramStart"/>
+      <w:r>
+        <w:t>in a given</w:t>
+      </w:r>
+      <w:proofErr w:type="gramEnd"/>
+      <w:r>
+        <w:t xml:space="preserve"> variation unit</w:t>
+      </w:r>
+      <w:r>
+        <w:t xml:space="preserve">. </w:t>
+      </w:r>
+      <w:proofErr w:type="gramStart"/>
+      <w:r>
+        <w:t>So</w:t>
+      </w:r>
+      <w:proofErr w:type="gramEnd"/>
+      <w:r>
+        <w:t xml:space="preserve"> if one reading could have given rise to another by one or more causes, we can tag the corresponding transition with the applicable scribal change classes. The result is a mathematical object called a </w:t>
       </w:r>
       <w:r>
         <w:rPr>
@@ -1099,7 +1186,15 @@
         <w:t xml:space="preserve"> millions of</w:t>
       </w:r>
       <w:r>
-        <w:t xml:space="preserve"> competing stemmatic hypotheses</w:t>
+        <w:t xml:space="preserve"> competing </w:t>
+      </w:r>
+      <w:proofErr w:type="spellStart"/>
+      <w:r>
+        <w:t>stemmatic</w:t>
+      </w:r>
+      <w:proofErr w:type="spellEnd"/>
+      <w:r>
+        <w:t xml:space="preserve"> hypotheses</w:t>
       </w:r>
       <w:r>
         <w:t>, each of which</w:t>
@@ -1132,19 +1227,31 @@
         <w:t xml:space="preserve">The goal of </w:t>
       </w:r>
       <w:r>
-        <w:t>sampling these hypotheses</w:t>
-      </w:r>
-      <w:r>
-        <w:t xml:space="preserve"> is to estimate </w:t>
-      </w:r>
-      <w:r>
-        <w:t>the</w:t>
-      </w:r>
-      <w:r>
-        <w:t>ir</w:t>
-      </w:r>
-      <w:r>
-        <w:t xml:space="preserve"> </w:t>
+        <w:t xml:space="preserve">sampling </w:t>
+      </w:r>
+      <w:r>
+        <w:t xml:space="preserve">all </w:t>
+      </w:r>
+      <w:r>
+        <w:t>these hypotheses</w:t>
+      </w:r>
+      <w:r>
+        <w:t xml:space="preserve"> is to</w:t>
+      </w:r>
+      <w:r>
+        <w:t xml:space="preserve"> get a big-picture comparison of how different proposed histories are favored by the external evidence and how much of a spread there is in their likelihoods. In technical terms, we are </w:t>
+      </w:r>
+      <w:r>
+        <w:t>estimat</w:t>
+      </w:r>
+      <w:r>
+        <w:t>ing</w:t>
+      </w:r>
+      <w:r>
+        <w:t xml:space="preserve"> </w:t>
+      </w:r>
+      <w:r>
+        <w:t xml:space="preserve">the </w:t>
       </w:r>
       <w:r>
         <w:rPr>
@@ -1154,16 +1261,13 @@
         <w:t>posterior probability distribution</w:t>
       </w:r>
       <w:r>
-        <w:t xml:space="preserve"> given the collation data</w:t>
-      </w:r>
-      <w:r>
-        <w:t>, which</w:t>
-      </w:r>
-      <w:r>
-        <w:t xml:space="preserve"> </w:t>
-      </w:r>
-      <w:r>
-        <w:t>effectively measures how different hypotheses are favored by the external evidence</w:t>
+        <w:t xml:space="preserve"> </w:t>
+      </w:r>
+      <w:r>
+        <w:t xml:space="preserve">of hypotheses </w:t>
+      </w:r>
+      <w:r>
+        <w:t>given the collation data</w:t>
       </w:r>
       <w:r>
         <w:t>.</w:t>
@@ -1195,7 +1299,13 @@
         <w:t>, incidentally,</w:t>
       </w:r>
       <w:r>
-        <w:t xml:space="preserve"> is where the “Bayesian” part of Bayesian phylogenetics comes in. </w:t>
+        <w:t xml:space="preserve"> is where the “Bayesian” part of Bayesian phylogenetics comes in</w:t>
+      </w:r>
+      <w:r>
+        <w:t>to play</w:t>
+      </w:r>
+      <w:r>
+        <w:t xml:space="preserve">. </w:t>
       </w:r>
       <w:r>
         <w:t>We calculate posterior probabilit</w:t>
@@ -1206,46 +1316,27 @@
       <w:r>
         <w:t xml:space="preserve"> using </w:t>
       </w:r>
+      <w:proofErr w:type="spellStart"/>
       <w:r>
         <w:rPr>
           <w:i/>
           <w:iCs/>
         </w:rPr>
-        <w:t>Bayes’s Rule</w:t>
-      </w:r>
-      <w:r>
-        <w:t xml:space="preserve">, which </w:t>
-      </w:r>
-      <w:r>
-        <w:t>requires just a few ingredients</w:t>
-      </w:r>
-      <w:r>
-        <w:t xml:space="preserve">. The </w:t>
-      </w:r>
+        <w:t>Bayes’s</w:t>
+      </w:r>
+      <w:proofErr w:type="spellEnd"/>
       <w:r>
         <w:rPr>
           <w:i/>
           <w:iCs/>
         </w:rPr>
-        <w:t>prior probability</w:t>
-      </w:r>
-      <w:r>
-        <w:t xml:space="preserve"> of a hypothesis</w:t>
-      </w:r>
-      <w:r>
-        <w:t xml:space="preserve"> is just how likely the stemma</w:t>
-      </w:r>
-      <w:r>
-        <w:t>’s</w:t>
-      </w:r>
-      <w:r>
-        <w:t xml:space="preserve"> shape and parameters are by themselves; it can be calculated </w:t>
-      </w:r>
-      <w:r>
-        <w:t xml:space="preserve">easily </w:t>
-      </w:r>
-      <w:r>
-        <w:t>using simple models</w:t>
+        <w:t xml:space="preserve"> Rule</w:t>
+      </w:r>
+      <w:r>
+        <w:t xml:space="preserve">, which </w:t>
+      </w:r>
+      <w:r>
+        <w:t>requires just a few ingredients</w:t>
       </w:r>
       <w:r>
         <w:t xml:space="preserve">. The </w:t>
@@ -1255,53 +1346,114 @@
           <w:i/>
           <w:iCs/>
         </w:rPr>
-        <w:t>likelihood</w:t>
-      </w:r>
-      <w:r>
-        <w:t xml:space="preserve"> or </w:t>
+        <w:t>prior probability</w:t>
+      </w:r>
+      <w:r>
+        <w:t xml:space="preserve"> of a hypothesis</w:t>
+      </w:r>
+      <w:r>
+        <w:t xml:space="preserve"> is just how likely the stemma</w:t>
+      </w:r>
+      <w:r>
+        <w:t>’s</w:t>
+      </w:r>
+      <w:r>
+        <w:t xml:space="preserve"> shape and parameters are by themselves; it can be calculated </w:t>
+      </w:r>
+      <w:r>
+        <w:t xml:space="preserve">easily </w:t>
+      </w:r>
+      <w:r>
+        <w:t>using simple models</w:t>
+      </w:r>
+      <w:r>
+        <w:t xml:space="preserve">. The </w:t>
       </w:r>
       <w:r>
         <w:rPr>
           <w:i/>
           <w:iCs/>
         </w:rPr>
-        <w:t>explanatory power</w:t>
-      </w:r>
-      <w:r>
-        <w:t xml:space="preserve"> of a hypothesis is the probability of the collation data arising under that hypothesis</w:t>
-      </w:r>
-      <w:r>
-        <w:t xml:space="preserve">; it </w:t>
-      </w:r>
-      <w:r>
-        <w:t>can be</w:t>
-      </w:r>
-      <w:r>
-        <w:t xml:space="preserve"> calculated </w:t>
-      </w:r>
-      <w:r>
-        <w:t xml:space="preserve">efficiently </w:t>
-      </w:r>
-      <w:r>
-        <w:t xml:space="preserve">from the leaves of the stemma to the root using witness readings, transcriptional probabilities, and finally </w:t>
-      </w:r>
-      <w:r>
-        <w:t>intrinsic probabilities</w:t>
-      </w:r>
-      <w:r>
-        <w:t>. Th</w:t>
-      </w:r>
-      <w:r>
-        <w:t>is</w:t>
-      </w:r>
-      <w:r>
-        <w:t xml:space="preserve"> last quantity in the denominator, called the </w:t>
+        <w:t>likelihood</w:t>
+      </w:r>
+      <w:r>
+        <w:t xml:space="preserve"> or </w:t>
       </w:r>
       <w:r>
         <w:rPr>
           <w:i/>
           <w:iCs/>
         </w:rPr>
+        <w:t>explanatory power</w:t>
+      </w:r>
+      <w:r>
+        <w:t xml:space="preserve"> of a hypothesis is the probability of the collation data arising under that hypothesis</w:t>
+      </w:r>
+      <w:r>
+        <w:t xml:space="preserve">; it </w:t>
+      </w:r>
+      <w:r>
+        <w:t xml:space="preserve">too </w:t>
+      </w:r>
+      <w:r>
+        <w:t>can be</w:t>
+      </w:r>
+      <w:r>
+        <w:t xml:space="preserve"> calculated </w:t>
+      </w:r>
+      <w:r>
+        <w:t>efficiently</w:t>
+      </w:r>
+      <w:r>
+        <w:t>, starting</w:t>
+      </w:r>
+      <w:r>
+        <w:t xml:space="preserve"> </w:t>
+      </w:r>
+      <w:r>
+        <w:t xml:space="preserve">from the leaves of the stemma </w:t>
+      </w:r>
+      <w:r>
+        <w:t>with</w:t>
+      </w:r>
+      <w:r>
+        <w:t xml:space="preserve"> witness</w:t>
+      </w:r>
+      <w:r>
+        <w:t>es’</w:t>
+      </w:r>
+      <w:r>
+        <w:t xml:space="preserve"> readings,</w:t>
+      </w:r>
+      <w:r>
+        <w:t xml:space="preserve"> proceeding up the branches with</w:t>
+      </w:r>
+      <w:r>
+        <w:t xml:space="preserve"> transcriptional probabilities, and finally </w:t>
+      </w:r>
+      <w:r>
+        <w:t xml:space="preserve">incorporating the </w:t>
+      </w:r>
+      <w:r>
+        <w:t>intrinsic probabilities</w:t>
+      </w:r>
+      <w:r>
+        <w:t xml:space="preserve"> at the root</w:t>
+      </w:r>
+      <w:r>
+        <w:t>. Th</w:t>
+      </w:r>
+      <w:r>
+        <w:t>is</w:t>
+      </w:r>
+      <w:r>
+        <w:t xml:space="preserve"> last quantity in the denominator, called the </w:t>
+      </w:r>
+      <w:r>
+        <w:rPr>
+          <w:i/>
+          <w:iCs/>
+        </w:rPr>
         <w:t>probability of the data</w:t>
       </w:r>
       <w:r>
@@ -1318,9 +1470,6 @@
       </w:r>
       <w:r>
         <w:t xml:space="preserve"> we can estimate </w:t>
-      </w:r>
-      <w:r>
-        <w:t xml:space="preserve">the </w:t>
       </w:r>
       <w:r>
         <w:t xml:space="preserve">posterior probabilities without it </w:t>
@@ -1362,7 +1511,15 @@
         <w:t>S</w:t>
       </w:r>
       <w:r>
-        <w:t xml:space="preserve">o, to paraphrase our favorite apostle, what advantage does the Bayesian have, and what profit is a posterior distribution of stemmatic hypotheses? </w:t>
+        <w:t xml:space="preserve">o, to paraphrase our favorite apostle, what advantage does the Bayesian have, and what profit is a posterior distribution of </w:t>
+      </w:r>
+      <w:proofErr w:type="spellStart"/>
+      <w:r>
+        <w:t>stemmatic</w:t>
+      </w:r>
+      <w:proofErr w:type="spellEnd"/>
+      <w:r>
+        <w:t xml:space="preserve"> hypotheses? </w:t>
       </w:r>
       <w:r>
         <w:t>Well, a</w:t>
@@ -1383,7 +1540,11 @@
         <w:t>phylogenetics</w:t>
       </w:r>
       <w:r>
-        <w:t xml:space="preserve"> offers a clean separation of concerns between </w:t>
+        <w:t xml:space="preserve"> offers a clean </w:t>
+      </w:r>
+      <w:r>
+        <w:lastRenderedPageBreak/>
+        <w:t xml:space="preserve">separation of concerns between </w:t>
       </w:r>
       <w:r>
         <w:t>the internal evidence</w:t>
@@ -1416,11 +1577,7 @@
         <w:t>.</w:t>
       </w:r>
       <w:r>
-        <w:t xml:space="preserve"> It goes </w:t>
-      </w:r>
-      <w:r>
-        <w:lastRenderedPageBreak/>
-        <w:t xml:space="preserve">a step farther than traditional phylogenetics and the CBGM because it explicitly models intrinsic and transcriptional probabilities in different ways. [Move to next sub-slide] As a result, it can tolerate cases where these types of evidence point in different directions. </w:t>
+        <w:t xml:space="preserve"> It goes a step farther than traditional phylogenetics and the CBGM because it explicitly models intrinsic and transcriptional probabilities in different ways. [Move to next sub-slide] As a result, it can tolerate cases where these types of evidence point in different directions. </w:t>
       </w:r>
       <w:r>
         <w:t>When this happens</w:t>
@@ -1447,7 +1604,13 @@
         <w:t xml:space="preserve"> strong intrinsic probabilities will favor certain stemmata over others, weaker intrinsic probabilities can be confirmed or overridden by transcriptional and genealogical evidence.</w:t>
       </w:r>
       <w:r>
-        <w:t xml:space="preserve"> This is how the circular relationship of “good” readings and “good” manuscripts is managed in a Bayesian framework.</w:t>
+        <w:t xml:space="preserve"> This is how the circular relationship of “good” readings and “good” </w:t>
+      </w:r>
+      <w:r>
+        <w:t>witnesses</w:t>
+      </w:r>
+      <w:r>
+        <w:t xml:space="preserve"> is managed in a Bayesian framework.</w:t>
       </w:r>
       <w:r>
         <w:t xml:space="preserve"> [Move to next sub-slide] As I’ve mentioned already, estimation of scribal habit</w:t>
@@ -1644,13 +1807,28 @@
         <w:t xml:space="preserve">relative </w:t>
       </w:r>
       <w:r>
-        <w:t xml:space="preserve">intrinsic probability of the UBS reading over </w:t>
-      </w:r>
-      <w:r>
-        <w:t>other variants</w:t>
-      </w:r>
-      <w:r>
-        <w:t xml:space="preserve"> readings. </w:t>
+        <w:t>intrinsic probabilit</w:t>
+      </w:r>
+      <w:r>
+        <w:t>ies</w:t>
+      </w:r>
+      <w:r>
+        <w:t xml:space="preserve"> of the UBS reading</w:t>
+      </w:r>
+      <w:r>
+        <w:t>s</w:t>
+      </w:r>
+      <w:r>
+        <w:t xml:space="preserve"> over </w:t>
+      </w:r>
+      <w:r>
+        <w:t xml:space="preserve">their </w:t>
+      </w:r>
+      <w:r>
+        <w:t>variants</w:t>
+      </w:r>
+      <w:r>
+        <w:t xml:space="preserve">. </w:t>
       </w:r>
       <w:r>
         <w:t xml:space="preserve">I tagged transcriptional causes of transitions between readings </w:t>
@@ -1695,7 +1873,15 @@
         <w:t>more data on how</w:t>
       </w:r>
       <w:r>
-        <w:t xml:space="preserve"> the witnesses split in order to </w:t>
+        <w:t xml:space="preserve"> the witnesses split </w:t>
+      </w:r>
+      <w:proofErr w:type="gramStart"/>
+      <w:r>
+        <w:t>in order to</w:t>
+      </w:r>
+      <w:proofErr w:type="gramEnd"/>
+      <w:r>
+        <w:t xml:space="preserve"> </w:t>
       </w:r>
       <w:r>
         <w:t xml:space="preserve">get a sharper picture of how the groups that formed later are related at earlier stages of the text. </w:t>
@@ -1728,6 +1914,7 @@
     <w:p/>
     <w:p>
       <w:r>
+        <w:lastRenderedPageBreak/>
         <w:t xml:space="preserve">9. </w:t>
       </w:r>
       <w:r>
@@ -1755,7 +1942,6 @@
     <w:p/>
     <w:p>
       <w:r>
-        <w:lastRenderedPageBreak/>
         <w:t xml:space="preserve">10. This is the maximum clade credibility tree. It corresponds to the stemma in the posterior distribution whose subtrees or clades are </w:t>
       </w:r>
       <w:r>
@@ -1765,7 +1951,13 @@
         <w:t xml:space="preserve"> the</w:t>
       </w:r>
       <w:r>
-        <w:t xml:space="preserve"> sample stemmata</w:t>
+        <w:t xml:space="preserve"> sample</w:t>
+      </w:r>
+      <w:r>
+        <w:t>d</w:t>
+      </w:r>
+      <w:r>
+        <w:t xml:space="preserve"> stemmata</w:t>
       </w:r>
       <w:r>
         <w:t>. Some obvious groupings have high probabilities: the two Coptic versions almost always appear together</w:t>
@@ -1777,7 +1969,15 @@
         <w:t xml:space="preserve"> the Andreas </w:t>
       </w:r>
       <w:r>
-        <w:t xml:space="preserve">and Koine </w:t>
+        <w:t xml:space="preserve">and </w:t>
+      </w:r>
+      <w:proofErr w:type="spellStart"/>
+      <w:r>
+        <w:t>Koine</w:t>
+      </w:r>
+      <w:proofErr w:type="spellEnd"/>
+      <w:r>
+        <w:t xml:space="preserve"> </w:t>
       </w:r>
       <w:r>
         <w:t>Byzantine group</w:t>
@@ -2012,7 +2212,21 @@
         <w:rPr>
           <w:lang w:val="en-AU"/>
         </w:rPr>
-        <w:t>13. Thanks to the ECM’s inclusion of many of its witnesses, the Byzantine Family 1216 is clearly identified in all of the best-found stemmata. [</w:t>
+        <w:t xml:space="preserve">13. Thanks to the ECM’s inclusion of many of its witnesses, the Byzantine Family 1216 is clearly identified in </w:t>
+      </w:r>
+      <w:proofErr w:type="gramStart"/>
+      <w:r>
+        <w:rPr>
+          <w:lang w:val="en-AU"/>
+        </w:rPr>
+        <w:t>all of</w:t>
+      </w:r>
+      <w:proofErr w:type="gramEnd"/>
+      <w:r>
+        <w:rPr>
+          <w:lang w:val="en-AU"/>
+        </w:rPr>
+        <w:t xml:space="preserve"> the best-found stemmata. [</w:t>
       </w:r>
       <w:r>
         <w:rPr>
@@ -2056,7 +2270,35 @@
         <w:rPr>
           <w:lang w:val="en-AU"/>
         </w:rPr>
-        <w:t xml:space="preserve"> multi-layered “Caesarean” group. One of the earliest splits in the tradition seems to have gone three ways, with Codex Bezae to the West, Codex Washingtonianus to the East, and a third branch with remnants of this early text. Within this middle branch, we have an early stratum </w:t>
+        <w:t xml:space="preserve"> multi-layered “Caesarean” group. One of the earliest splits in the tradition seems to have gone three ways, with Codex </w:t>
+      </w:r>
+      <w:proofErr w:type="spellStart"/>
+      <w:r>
+        <w:rPr>
+          <w:lang w:val="en-AU"/>
+        </w:rPr>
+        <w:t>Bezae</w:t>
+      </w:r>
+      <w:proofErr w:type="spellEnd"/>
+      <w:r>
+        <w:rPr>
+          <w:lang w:val="en-AU"/>
+        </w:rPr>
+        <w:t xml:space="preserve"> to the West, Codex </w:t>
+      </w:r>
+      <w:proofErr w:type="spellStart"/>
+      <w:r>
+        <w:rPr>
+          <w:lang w:val="en-AU"/>
+        </w:rPr>
+        <w:t>Washingtonianus</w:t>
+      </w:r>
+      <w:proofErr w:type="spellEnd"/>
+      <w:r>
+        <w:rPr>
+          <w:lang w:val="en-AU"/>
+        </w:rPr>
+        <w:t xml:space="preserve"> to the East, and a third branch with remnants of this early text. Within this middle branch, we have an early stratum </w:t>
       </w:r>
       <w:r>
         <w:rPr>
@@ -2134,7 +2376,15 @@
         <w:t xml:space="preserve"> that</w:t>
       </w:r>
       <w:r>
-        <w:t xml:space="preserve"> harmonizations, plotted in green, are about as prevalent as visual errors and clarifications</w:t>
+        <w:t xml:space="preserve"> </w:t>
+      </w:r>
+      <w:proofErr w:type="spellStart"/>
+      <w:r>
+        <w:t>harmonizations</w:t>
+      </w:r>
+      <w:proofErr w:type="spellEnd"/>
+      <w:r>
+        <w:t>, plotted in green, are about as prevalent as visual errors and clarifications</w:t>
       </w:r>
       <w:r>
         <w:t xml:space="preserve">, which </w:t>
@@ -2164,7 +2414,10 @@
         <w:t xml:space="preserve"> sounds</w:t>
       </w:r>
       <w:r>
-        <w:t>, plotted in purple</w:t>
+        <w:t xml:space="preserve">, plotted in </w:t>
+      </w:r>
+      <w:r>
+        <w:t>blue</w:t>
       </w:r>
       <w:r>
         <w:t xml:space="preserve">, </w:t>
@@ -2251,6 +2504,7 @@
     <w:p/>
     <w:p>
       <w:r>
+        <w:lastRenderedPageBreak/>
         <w:t xml:space="preserve">17. </w:t>
       </w:r>
       <w:r>
@@ -2269,7 +2523,15 @@
         <w:t>s</w:t>
       </w:r>
       <w:r>
-        <w:t xml:space="preserve"> known groups, like Family 1739, the so-called “Western” tradition, the Harklean Syriac version and </w:t>
+        <w:t xml:space="preserve"> known groups, like Family 1739, the so-called “Western” tradition, the </w:t>
+      </w:r>
+      <w:proofErr w:type="spellStart"/>
+      <w:r>
+        <w:t>Harklean</w:t>
+      </w:r>
+      <w:proofErr w:type="spellEnd"/>
+      <w:r>
+        <w:t xml:space="preserve"> Syriac version and </w:t>
       </w:r>
       <w:r>
         <w:t xml:space="preserve">the </w:t>
@@ -2305,10 +2567,18 @@
         <w:t xml:space="preserve"> stress that</w:t>
       </w:r>
       <w:r>
-        <w:t xml:space="preserve"> all</w:t>
-      </w:r>
-      <w:r>
-        <w:t xml:space="preserve"> of the results so far </w:t>
+        <w:t xml:space="preserve"> </w:t>
+      </w:r>
+      <w:proofErr w:type="gramStart"/>
+      <w:r>
+        <w:t>all</w:t>
+      </w:r>
+      <w:r>
+        <w:t xml:space="preserve"> of</w:t>
+      </w:r>
+      <w:proofErr w:type="gramEnd"/>
+      <w:r>
+        <w:t xml:space="preserve"> the results so far </w:t>
       </w:r>
       <w:r>
         <w:t>have been</w:t>
@@ -2326,11 +2596,7 @@
         <w:t>I chose t</w:t>
       </w:r>
       <w:r>
-        <w:t xml:space="preserve">he UBS datasets for their </w:t>
-      </w:r>
-      <w:r>
-        <w:lastRenderedPageBreak/>
-        <w:t xml:space="preserve">availability and ease of use, but </w:t>
+        <w:t xml:space="preserve">he UBS datasets for their availability and ease of use, but </w:t>
       </w:r>
       <w:r>
         <w:t xml:space="preserve">as </w:t>
@@ -2545,7 +2811,7 @@
         <w:t xml:space="preserve">Most importantly, </w:t>
       </w:r>
       <w:r>
-        <w:t>it gives us a framework for doing what was out of reach even for Hort and his successors—namely, assessing, and reconciling</w:t>
+        <w:t>it gives us a framework for doing what was out of reach even for Hort and his successors—namely, assessing and reconciling</w:t>
       </w:r>
       <w:r>
         <w:t xml:space="preserve"> genealogical histories that</w:t>

</xml_diff>

<commit_message>
Added ECM Mark DensiTree to slides
</commit_message>
<xml_diff>
--- a/docx/sbl-2023-talk-notes.docx
+++ b/docx/sbl-2023-talk-notes.docx
@@ -2046,13 +2046,28 @@
         <w:t xml:space="preserve">better coverage with 148 variation units. We can also make use of the recent and more extensive ECM collation to cover more of this book’s textual tradition. </w:t>
       </w:r>
       <w:r>
-        <w:t xml:space="preserve">A full stemma </w:t>
-      </w:r>
-      <w:r>
-        <w:t>of all 167 manuscript witnesses</w:t>
-      </w:r>
-      <w:r>
-        <w:t xml:space="preserve"> does not fit onto a slide, but I’ll share a few of the higher-probability families from its maximum clade credibility tree. Here</w:t>
+        <w:t xml:space="preserve">The full distribution of stemmata is </w:t>
+      </w:r>
+      <w:r>
+        <w:t>too crowded to read</w:t>
+      </w:r>
+      <w:r>
+        <w:t xml:space="preserve"> at this scale,</w:t>
+      </w:r>
+      <w:r>
+        <w:t xml:space="preserve"> but I’ll share a few of the higher-probability families from its maximum clade credibility tree. </w:t>
+      </w:r>
+      <w:r>
+        <w:t>[0:25]</w:t>
+      </w:r>
+    </w:p>
+    <w:p/>
+    <w:p>
+      <w:r>
+        <w:t xml:space="preserve">12. </w:t>
+      </w:r>
+      <w:r>
+        <w:t>Here</w:t>
       </w:r>
       <w:r>
         <w:t xml:space="preserve"> we can see that</w:t>
@@ -2076,7 +2091,10 @@
         <w:t>isolated to an early branch of the tradition. [</w:t>
       </w:r>
       <w:r>
-        <w:t>0:35</w:t>
+        <w:t>0:</w:t>
+      </w:r>
+      <w:r>
+        <w:t>10</w:t>
       </w:r>
       <w:r>
         <w:t>]</w:t>
@@ -2090,7 +2108,13 @@
         </w:rPr>
       </w:pPr>
       <w:r>
-        <w:t xml:space="preserve">12. Family </w:t>
+        <w:t>1</w:t>
+      </w:r>
+      <w:r>
+        <w:t>3</w:t>
+      </w:r>
+      <w:r>
+        <w:t xml:space="preserve">. Family </w:t>
       </w:r>
       <w:r>
         <w:rPr>
@@ -2212,7 +2236,19 @@
         <w:rPr>
           <w:lang w:val="en-AU"/>
         </w:rPr>
-        <w:t xml:space="preserve">13. Thanks to the ECM’s inclusion of many of its witnesses, the Byzantine Family 1216 is clearly identified in </w:t>
+        <w:t>1</w:t>
+      </w:r>
+      <w:r>
+        <w:rPr>
+          <w:lang w:val="en-AU"/>
+        </w:rPr>
+        <w:t>4</w:t>
+      </w:r>
+      <w:r>
+        <w:rPr>
+          <w:lang w:val="en-AU"/>
+        </w:rPr>
+        <w:t xml:space="preserve">. Thanks to the ECM’s inclusion of many of its witnesses, the Byzantine Family 1216 is clearly identified in </w:t>
       </w:r>
       <w:proofErr w:type="gramStart"/>
       <w:r>
@@ -2258,7 +2294,19 @@
         <w:rPr>
           <w:lang w:val="en-AU"/>
         </w:rPr>
-        <w:t xml:space="preserve">14. One particularly interesting outcome of the analysis is that over half of the best-found stemmata attest to </w:t>
+        <w:t>1</w:t>
+      </w:r>
+      <w:r>
+        <w:rPr>
+          <w:lang w:val="en-AU"/>
+        </w:rPr>
+        <w:t>5.</w:t>
+      </w:r>
+      <w:r>
+        <w:rPr>
+          <w:lang w:val="en-AU"/>
+        </w:rPr>
+        <w:t xml:space="preserve"> One particularly interesting outcome of the analysis is that over half of the best-found stemmata attest to </w:t>
       </w:r>
       <w:r>
         <w:rPr>
@@ -2349,7 +2397,7 @@
         <w:t>1</w:t>
       </w:r>
       <w:r>
-        <w:t>5</w:t>
+        <w:t>6</w:t>
       </w:r>
       <w:r>
         <w:t xml:space="preserve">. </w:t>
@@ -2477,7 +2525,13 @@
     <w:p/>
     <w:p>
       <w:r>
-        <w:t xml:space="preserve">16. </w:t>
+        <w:t>1</w:t>
+      </w:r>
+      <w:r>
+        <w:t>7</w:t>
+      </w:r>
+      <w:r>
+        <w:t xml:space="preserve">. </w:t>
       </w:r>
       <w:r>
         <w:t>Ephesians is our last example, because it’s near and dear to my heart. The posterior distribution of stemmata visualized here is based on the UBS variation units and a small subset of the witnesses in the UBS collation.</w:t>
@@ -2505,7 +2559,13 @@
     <w:p>
       <w:r>
         <w:lastRenderedPageBreak/>
-        <w:t xml:space="preserve">17. </w:t>
+        <w:t>1</w:t>
+      </w:r>
+      <w:r>
+        <w:t>8</w:t>
+      </w:r>
+      <w:r>
+        <w:t xml:space="preserve">. </w:t>
       </w:r>
       <w:r>
         <w:t>Yet it’s worth noting that e</w:t>
@@ -2644,7 +2704,13 @@
     <w:p/>
     <w:p>
       <w:r>
-        <w:t xml:space="preserve">18. </w:t>
+        <w:t>1</w:t>
+      </w:r>
+      <w:r>
+        <w:t>9</w:t>
+      </w:r>
+      <w:r>
+        <w:t xml:space="preserve">. </w:t>
       </w:r>
       <w:r>
         <w:t xml:space="preserve">This is the posterior distribution of stemmata for Ephesians based on my collation of the IGNTP transcriptions. It covers 195 witnesses and 915 variation units. I’ve rotated the plot so that the root of the stemma is at the top. </w:t>
@@ -2683,7 +2749,10 @@
     <w:p/>
     <w:p>
       <w:r>
-        <w:t xml:space="preserve">19. </w:t>
+        <w:t>20</w:t>
+      </w:r>
+      <w:r>
+        <w:t xml:space="preserve">. </w:t>
       </w:r>
       <w:r>
         <w:t>All will be revealed soon</w:t>

</xml_diff>